<commit_message>
correct small errors (esp. authors)
</commit_message>
<xml_diff>
--- a/paper/manuscript.docx
+++ b/paper/manuscript.docx
@@ -102,10 +102,497 @@
     </w:p>
     <w:p>
       <w:pPr>
-        <w:pStyle w:val="h1-pagebreak"/>
-      </w:pPr>
-      <w:r>
-        <w:t xml:space="preserve">Abstract</w:t>
+        <w:pStyle w:val="Author"/>
+      </w:pPr>
+      <w:r>
+        <w:t xml:space="preserve">Julia Christin Prein (ORCID: 0000-0002-3154-6167)</w:t>
+      </w:r>
+      <w:r>
+        <w:rPr>
+          <w:vertAlign w:val="superscript"/>
+        </w:rPr>
+        <w:t xml:space="preserve">1,2</w:t>
+      </w:r>
+      <w:r>
+        <w:t xml:space="preserve">, Florian M. Bednarski (ORCID: 0000-0003-4384-4791)</w:t>
+      </w:r>
+      <w:r>
+        <w:rPr>
+          <w:vertAlign w:val="superscript"/>
+        </w:rPr>
+        <w:t xml:space="preserve">4</w:t>
+      </w:r>
+      <w:r>
+        <w:t xml:space="preserve">, Ardain Dzabatou</w:t>
+      </w:r>
+      <w:r>
+        <w:rPr>
+          <w:vertAlign w:val="superscript"/>
+        </w:rPr>
+        <w:t xml:space="preserve">5</w:t>
+      </w:r>
+      <w:r>
+        <w:t xml:space="preserve">, Michael C. Frank (ORCID: 0000-0002-7551-4378)</w:t>
+      </w:r>
+      <w:r>
+        <w:rPr>
+          <w:vertAlign w:val="superscript"/>
+        </w:rPr>
+        <w:t xml:space="preserve">6</w:t>
+      </w:r>
+      <w:r>
+        <w:t xml:space="preserve">, Annette M. E. Henderson (ORCID: 0000-0003-4384-4791)</w:t>
+      </w:r>
+      <w:r>
+        <w:rPr>
+          <w:vertAlign w:val="superscript"/>
+        </w:rPr>
+        <w:t xml:space="preserve">4</w:t>
+      </w:r>
+      <w:r>
+        <w:t xml:space="preserve">, Josefine Kalbitz</w:t>
+      </w:r>
+      <w:r>
+        <w:rPr>
+          <w:vertAlign w:val="superscript"/>
+        </w:rPr>
+        <w:t xml:space="preserve">2</w:t>
+      </w:r>
+      <w:r>
+        <w:t xml:space="preserve">, Patricia Kanngiesser (ORCID:0000-0003-1068-3725)</w:t>
+      </w:r>
+      <w:r>
+        <w:rPr>
+          <w:vertAlign w:val="superscript"/>
+        </w:rPr>
+        <w:t xml:space="preserve">7</w:t>
+      </w:r>
+      <w:r>
+        <w:t xml:space="preserve">, Dilara Keşşafoğlu (ORCID: 0000-0002-7356-0733)</w:t>
+      </w:r>
+      <w:r>
+        <w:rPr>
+          <w:vertAlign w:val="superscript"/>
+        </w:rPr>
+        <w:t xml:space="preserve">8</w:t>
+      </w:r>
+      <w:r>
+        <w:t xml:space="preserve">, Bahar Köymen (ORCID: 0000-0001-5126-8240)</w:t>
+      </w:r>
+      <w:r>
+        <w:rPr>
+          <w:vertAlign w:val="superscript"/>
+        </w:rPr>
+        <w:t xml:space="preserve">9</w:t>
+      </w:r>
+      <w:r>
+        <w:t xml:space="preserve">, Maira V. Manrique-Hernandez</w:t>
+      </w:r>
+      <w:r>
+        <w:rPr>
+          <w:vertAlign w:val="superscript"/>
+        </w:rPr>
+        <w:t xml:space="preserve">2</w:t>
+      </w:r>
+      <w:r>
+        <w:t xml:space="preserve">, Shirley Magazi (ORCID: 0009-0006-0479-9800)</w:t>
+      </w:r>
+      <w:r>
+        <w:rPr>
+          <w:vertAlign w:val="superscript"/>
+        </w:rPr>
+        <w:t xml:space="preserve">10</w:t>
+      </w:r>
+      <w:r>
+        <w:t xml:space="preserve">, Lizbeth Mújica-Manrique</w:t>
+      </w:r>
+      <w:r>
+        <w:rPr>
+          <w:vertAlign w:val="superscript"/>
+        </w:rPr>
+        <w:t xml:space="preserve">2</w:t>
+      </w:r>
+      <w:r>
+        <w:t xml:space="preserve">, Julia Ohlendorf</w:t>
+      </w:r>
+      <w:r>
+        <w:rPr>
+          <w:vertAlign w:val="superscript"/>
+        </w:rPr>
+        <w:t xml:space="preserve">2</w:t>
+      </w:r>
+      <w:r>
+        <w:t xml:space="preserve">, Damilola Olaoba</w:t>
+      </w:r>
+      <w:r>
+        <w:rPr>
+          <w:vertAlign w:val="superscript"/>
+        </w:rPr>
+        <w:t xml:space="preserve">2</w:t>
+      </w:r>
+      <w:r>
+        <w:t xml:space="preserve">, Wesley R. Pieters (ORCID:0000-0002-6152-249X)</w:t>
+      </w:r>
+      <w:r>
+        <w:rPr>
+          <w:vertAlign w:val="superscript"/>
+        </w:rPr>
+        <w:t xml:space="preserve">10</w:t>
+      </w:r>
+      <w:r>
+        <w:t xml:space="preserve">, Sarah Pope-Caldwell</w:t>
+      </w:r>
+      <w:r>
+        <w:rPr>
+          <w:vertAlign w:val="superscript"/>
+        </w:rPr>
+        <w:t xml:space="preserve">2</w:t>
+      </w:r>
+      <w:r>
+        <w:t xml:space="preserve">, Umay Sen (ORCID: 0000-0001-9488-0851)</w:t>
+      </w:r>
+      <w:r>
+        <w:rPr>
+          <w:vertAlign w:val="superscript"/>
+        </w:rPr>
+        <w:t xml:space="preserve">13</w:t>
+      </w:r>
+      <w:r>
+        <w:t xml:space="preserve">, Katie Slocombe (ORCID: 0000-0002-7310-1887)</w:t>
+      </w:r>
+      <w:r>
+        <w:rPr>
+          <w:vertAlign w:val="superscript"/>
+        </w:rPr>
+        <w:t xml:space="preserve">11</w:t>
+      </w:r>
+      <w:r>
+        <w:t xml:space="preserve">, Robert Z. Sparks (ORCID: 0000-0001-7545-0522)</w:t>
+      </w:r>
+      <w:r>
+        <w:rPr>
+          <w:vertAlign w:val="superscript"/>
+        </w:rPr>
+        <w:t xml:space="preserve">6</w:t>
+      </w:r>
+      <w:r>
+        <w:t xml:space="preserve">, Roman Stengelin (ORCID: 0000-0003-2212-4613)</w:t>
+      </w:r>
+      <w:r>
+        <w:rPr>
+          <w:vertAlign w:val="superscript"/>
+        </w:rPr>
+        <w:t xml:space="preserve">2,10</w:t>
+      </w:r>
+      <w:r>
+        <w:t xml:space="preserve">, Jahnavi Sunderarajan</w:t>
+      </w:r>
+      <w:r>
+        <w:rPr>
+          <w:vertAlign w:val="superscript"/>
+        </w:rPr>
+        <w:t xml:space="preserve">2</w:t>
+      </w:r>
+      <w:r>
+        <w:t xml:space="preserve">, Kirsten Sutherland</w:t>
+      </w:r>
+      <w:r>
+        <w:rPr>
+          <w:vertAlign w:val="superscript"/>
+        </w:rPr>
+        <w:t xml:space="preserve">2</w:t>
+      </w:r>
+      <w:r>
+        <w:t xml:space="preserve">, Florence Tusiime</w:t>
+      </w:r>
+      <w:r>
+        <w:rPr>
+          <w:vertAlign w:val="superscript"/>
+        </w:rPr>
+        <w:t xml:space="preserve">3</w:t>
+      </w:r>
+      <w:r>
+        <w:t xml:space="preserve">, Wilson Vieira (ORCID: 0009-0001-9400-6328)</w:t>
+      </w:r>
+      <w:r>
+        <w:rPr>
+          <w:vertAlign w:val="superscript"/>
+        </w:rPr>
+        <w:t xml:space="preserve">2</w:t>
+      </w:r>
+      <w:r>
+        <w:t xml:space="preserve">, Zhen Zhang (ORCID: 0000-0001-9300-0920)</w:t>
+      </w:r>
+      <w:r>
+        <w:rPr>
+          <w:vertAlign w:val="superscript"/>
+        </w:rPr>
+        <w:t xml:space="preserve">12</w:t>
+      </w:r>
+      <w:r>
+        <w:t xml:space="preserve">, Yufei Zong (ORCID: 0009-0000-5012-0244)</w:t>
+      </w:r>
+      <w:r>
+        <w:rPr>
+          <w:vertAlign w:val="superscript"/>
+        </w:rPr>
+        <w:t xml:space="preserve">12</w:t>
+      </w:r>
+      <w:r>
+        <w:t xml:space="preserve">, Daniel B. M. Haun (ORCID: 0000-0002-3262-645X)</w:t>
+      </w:r>
+      <w:r>
+        <w:rPr>
+          <w:vertAlign w:val="superscript"/>
+        </w:rPr>
+        <w:t xml:space="preserve">2,+</w:t>
+      </w:r>
+      <w:r>
+        <w:t xml:space="preserve">, &amp; Manuel Bohn (ORCID: 0000-0001-6006-1348)</w:t>
+      </w:r>
+      <w:r>
+        <w:rPr>
+          <w:vertAlign w:val="superscript"/>
+        </w:rPr>
+        <w:t xml:space="preserve">1,2,+</w:t>
+      </w:r>
+    </w:p>
+    <w:p>
+      <w:pPr>
+        <w:pStyle w:val="Author"/>
+      </w:pPr>
+      <w:r>
+        <w:rPr>
+          <w:vertAlign w:val="superscript"/>
+        </w:rPr>
+        <w:t xml:space="preserve">1</w:t>
+      </w:r>
+      <w:r>
+        <w:t xml:space="preserve"> </w:t>
+      </w:r>
+      <w:r>
+        <w:t xml:space="preserve">Institute of Psychology in Education, Leuphana University Lüneburg</w:t>
+      </w:r>
+    </w:p>
+    <w:p>
+      <w:pPr>
+        <w:pStyle w:val="Author"/>
+      </w:pPr>
+      <w:r>
+        <w:rPr>
+          <w:vertAlign w:val="superscript"/>
+        </w:rPr>
+        <w:t xml:space="preserve">2</w:t>
+      </w:r>
+      <w:r>
+        <w:t xml:space="preserve"> </w:t>
+      </w:r>
+      <w:r>
+        <w:t xml:space="preserve">Department of Comparative Cultural Psychology, Max Planck Institute for Evolutionary Anthropology</w:t>
+      </w:r>
+    </w:p>
+    <w:p>
+      <w:pPr>
+        <w:pStyle w:val="Author"/>
+      </w:pPr>
+      <w:r>
+        <w:rPr>
+          <w:vertAlign w:val="superscript"/>
+        </w:rPr>
+        <w:t xml:space="preserve">3</w:t>
+      </w:r>
+      <w:r>
+        <w:t xml:space="preserve"> </w:t>
+      </w:r>
+      <w:r>
+        <w:t xml:space="preserve">Budongo Conservation Field Station</w:t>
+      </w:r>
+    </w:p>
+    <w:p>
+      <w:pPr>
+        <w:pStyle w:val="Author"/>
+      </w:pPr>
+      <w:r>
+        <w:rPr>
+          <w:vertAlign w:val="superscript"/>
+        </w:rPr>
+        <w:t xml:space="preserve">4</w:t>
+      </w:r>
+      <w:r>
+        <w:t xml:space="preserve"> </w:t>
+      </w:r>
+      <w:r>
+        <w:t xml:space="preserve">School of Psychology, University of Auckland</w:t>
+      </w:r>
+    </w:p>
+    <w:p>
+      <w:pPr>
+        <w:pStyle w:val="Author"/>
+      </w:pPr>
+      <w:r>
+        <w:rPr>
+          <w:vertAlign w:val="superscript"/>
+        </w:rPr>
+        <w:t xml:space="preserve">5</w:t>
+      </w:r>
+      <w:r>
+        <w:t xml:space="preserve"> </w:t>
+      </w:r>
+      <w:r>
+        <w:t xml:space="preserve">Université Marien Ngouabi</w:t>
+      </w:r>
+    </w:p>
+    <w:p>
+      <w:pPr>
+        <w:pStyle w:val="Author"/>
+      </w:pPr>
+      <w:r>
+        <w:rPr>
+          <w:vertAlign w:val="superscript"/>
+        </w:rPr>
+        <w:t xml:space="preserve">6</w:t>
+      </w:r>
+      <w:r>
+        <w:t xml:space="preserve"> </w:t>
+      </w:r>
+      <w:r>
+        <w:t xml:space="preserve">Department of Psychology, Stanford University</w:t>
+      </w:r>
+    </w:p>
+    <w:p>
+      <w:pPr>
+        <w:pStyle w:val="Author"/>
+      </w:pPr>
+      <w:r>
+        <w:rPr>
+          <w:vertAlign w:val="superscript"/>
+        </w:rPr>
+        <w:t xml:space="preserve">7</w:t>
+      </w:r>
+      <w:r>
+        <w:t xml:space="preserve"> </w:t>
+      </w:r>
+      <w:r>
+        <w:t xml:space="preserve">School of Psychology, University of Plymouth</w:t>
+      </w:r>
+    </w:p>
+    <w:p>
+      <w:pPr>
+        <w:pStyle w:val="Author"/>
+      </w:pPr>
+      <w:r>
+        <w:rPr>
+          <w:vertAlign w:val="superscript"/>
+        </w:rPr>
+        <w:t xml:space="preserve">8</w:t>
+      </w:r>
+      <w:r>
+        <w:t xml:space="preserve"> </w:t>
+      </w:r>
+      <w:r>
+        <w:t xml:space="preserve">Department of Psychology, Koç University</w:t>
+      </w:r>
+    </w:p>
+    <w:p>
+      <w:pPr>
+        <w:pStyle w:val="Author"/>
+      </w:pPr>
+      <w:r>
+        <w:rPr>
+          <w:vertAlign w:val="superscript"/>
+        </w:rPr>
+        <w:t xml:space="preserve">9</w:t>
+      </w:r>
+      <w:r>
+        <w:t xml:space="preserve"> </w:t>
+      </w:r>
+      <w:r>
+        <w:t xml:space="preserve">Division of Psychology, Communication, and Human Neuroscience, University of Manchester</w:t>
+      </w:r>
+    </w:p>
+    <w:p>
+      <w:pPr>
+        <w:pStyle w:val="Author"/>
+      </w:pPr>
+      <w:r>
+        <w:rPr>
+          <w:vertAlign w:val="superscript"/>
+        </w:rPr>
+        <w:t xml:space="preserve">10</w:t>
+      </w:r>
+      <w:r>
+        <w:t xml:space="preserve"> </w:t>
+      </w:r>
+      <w:r>
+        <w:t xml:space="preserve">Department of Psychology and Social Work, University of Namibia</w:t>
+      </w:r>
+    </w:p>
+    <w:p>
+      <w:pPr>
+        <w:pStyle w:val="Author"/>
+      </w:pPr>
+      <w:r>
+        <w:rPr>
+          <w:vertAlign w:val="superscript"/>
+        </w:rPr>
+        <w:t xml:space="preserve">11</w:t>
+      </w:r>
+      <w:r>
+        <w:t xml:space="preserve"> </w:t>
+      </w:r>
+      <w:r>
+        <w:t xml:space="preserve">Department of Psychology, University of York</w:t>
+      </w:r>
+    </w:p>
+    <w:p>
+      <w:pPr>
+        <w:pStyle w:val="Author"/>
+      </w:pPr>
+      <w:r>
+        <w:rPr>
+          <w:vertAlign w:val="superscript"/>
+        </w:rPr>
+        <w:t xml:space="preserve">12</w:t>
+      </w:r>
+      <w:r>
+        <w:t xml:space="preserve"> </w:t>
+      </w:r>
+      <w:r>
+        <w:t xml:space="preserve">CAS Key Laboratory of Behavioral Science, Institute of Psychology, Chinese Academy of Sciences</w:t>
+      </w:r>
+    </w:p>
+    <w:p>
+      <w:pPr>
+        <w:pStyle w:val="Author"/>
+      </w:pPr>
+      <w:r>
+        <w:rPr>
+          <w:vertAlign w:val="superscript"/>
+        </w:rPr>
+        <w:t xml:space="preserve">13</w:t>
+      </w:r>
+      <w:r>
+        <w:t xml:space="preserve"> </w:t>
+      </w:r>
+      <w:r>
+        <w:t xml:space="preserve">Department of Psychology, Developmental Psychology, Uppsala University</w:t>
+      </w:r>
+    </w:p>
+    <w:p>
+      <w:pPr>
+        <w:pStyle w:val="Author"/>
+      </w:pPr>
+      <w:r>
+        <w:rPr>
+          <w:vertAlign w:val="superscript"/>
+        </w:rPr>
+        <w:t xml:space="preserve">+</w:t>
+      </w:r>
+      <w:r>
+        <w:t xml:space="preserve"> </w:t>
+      </w:r>
+      <w:r>
+        <w:t xml:space="preserve">joint last author</w:t>
       </w:r>
     </w:p>
     <w:p>
@@ -113,7 +600,7 @@
         <w:pStyle w:val="Textkrper"/>
       </w:pPr>
       <w:r>
-        <w:t xml:space="preserve">Cross-cultural studies are crucial for investigating the universality and robustness of cognitive developmental processes. Yet, suitable methods to measure variability in cognition across languages and communities are lacking. This paper describes the TANGO–CC (Task for Assessing Individual Differences in Gaze Understanding – Cross-Cultural), a gaze following task designed to measure basic social cognition across individuals, ages, and communities. The TANGO–CC was developed and psychometrically assessed in one setting and subsequently adapted for cross-cultural data collection. Minimal language demands and the web-app implementation allow fast and easy contextual adaptations to each community. The TANGO–CC captured individual differences and showed good internal consistency in a data set from 2.5- to 11-year-old children from 17 diverse communities. Within-community variation outweighed between-community variation. We provide an open-source website for researchers to customize and use the task. The TANGO–CC represents a valuable contribution to assessing basic social cognition in diverse communities, establishing a roadmap for researching cross-cultural individual differences.</w:t>
+        <w:t xml:space="preserve">                                                                                                                                                    </w:t>
       </w:r>
     </w:p>
     <w:p>
@@ -121,611 +608,329 @@
         <w:pStyle w:val="Textkrper"/>
       </w:pPr>
       <w:r>
-        <w:rPr>
-          <w:iCs/>
-          <w:i/>
-        </w:rPr>
-        <w:t xml:space="preserve">Keywords:</w:t>
-      </w:r>
-      <w:r>
-        <w:t xml:space="preserve"> </w:t>
-      </w:r>
-      <w:r>
-        <w:t xml:space="preserve">cross-cultural psychology, social cognition, gaze following, individual differences, reliability</w:t>
-      </w:r>
-    </w:p>
-    <w:p>
-      <w:pPr>
-        <w:pStyle w:val="Textkrper"/>
-      </w:pPr>
-      <w:r>
-        <w:rPr>
-          <w:iCs/>
-          <w:i/>
-        </w:rPr>
-        <w:t xml:space="preserve">Word count:</w:t>
-      </w:r>
-      <w:r>
-        <w:t xml:space="preserve"> </w:t>
-      </w:r>
-      <w:r>
-        <w:t xml:space="preserve">XXX</w:t>
-      </w:r>
-    </w:p>
-    <w:p>
-      <w:pPr>
-        <w:pStyle w:val="h1-pagebreak"/>
-      </w:pPr>
-      <w:r>
-        <w:t xml:space="preserve">Measuring variation in gaze following across communities, ages, and individuals — a showcase of the TANGO–CC</w:t>
-      </w:r>
-    </w:p>
-    <w:bookmarkStart w:id="21" w:name="introduction"/>
-    <w:p>
-      <w:pPr>
-        <w:pStyle w:val="berschrift1"/>
-      </w:pPr>
-      <w:r>
-        <w:t xml:space="preserve">Introduction</w:t>
-      </w:r>
-    </w:p>
-    <w:p>
-      <w:pPr>
-        <w:pStyle w:val="FirstParagraph"/>
-      </w:pPr>
-      <w:r>
-        <w:t xml:space="preserve">For decades, researchers have advocated for more diverse samples in psychological research and cautioned against relying solely on participants from Western, Educated, Industrialized, Rich, and Democratic (WEIRD) backgrounds</w:t>
-      </w:r>
-      <w:r>
-        <w:t xml:space="preserve"> </w:t>
-      </w:r>
-      <w:r>
-        <w:t xml:space="preserve">(Henrich et al., 2010; Lillard, 1998)</w:t>
-      </w:r>
-      <w:r>
-        <w:t xml:space="preserve">.</w:t>
-      </w:r>
-      <w:r>
-        <w:t xml:space="preserve"> </w:t>
-      </w:r>
-      <w:r>
-        <w:t xml:space="preserve">Despite numerous calls for change, the subject pools reported in high-impact journals still lack diversity</w:t>
-      </w:r>
-      <w:r>
-        <w:t xml:space="preserve"> </w:t>
-      </w:r>
-      <w:r>
-        <w:t xml:space="preserve">(Gutchess &amp; Rajaram, 2023; Nielsen et al., 2017)</w:t>
-      </w:r>
-      <w:r>
-        <w:t xml:space="preserve">.</w:t>
-      </w:r>
-      <w:r>
-        <w:t xml:space="preserve"> </w:t>
-      </w:r>
-      <w:r>
-        <w:t xml:space="preserve">This lack of representation hinders progress in theory building: inferences about the unique characteristics of human behavior and</w:t>
-      </w:r>
-      <w:r>
-        <w:t xml:space="preserve"> </w:t>
-      </w:r>
-      <w:r>
-        <w:t xml:space="preserve">“</w:t>
-      </w:r>
-      <w:r>
-        <w:t xml:space="preserve">human nature</w:t>
-      </w:r>
-      <w:r>
-        <w:t xml:space="preserve">”</w:t>
-      </w:r>
-      <w:r>
-        <w:t xml:space="preserve"> </w:t>
-      </w:r>
-      <w:r>
-        <w:t xml:space="preserve">cannot be drawn from humans from only one community</w:t>
-      </w:r>
-      <w:r>
-        <w:t xml:space="preserve"> </w:t>
-      </w:r>
-      <w:r>
-        <w:t xml:space="preserve">(Krys et al., 2024)</w:t>
-      </w:r>
-      <w:r>
-        <w:t xml:space="preserve">.</w:t>
-      </w:r>
-    </w:p>
-    <w:p>
-      <w:pPr>
-        <w:pStyle w:val="Textkrper"/>
-      </w:pPr>
-      <w:r>
-        <w:t xml:space="preserve">To do justice to the diversity in experiences, we must study cognition and its development in diverse communities and even across families and individuals</w:t>
-      </w:r>
-      <w:r>
-        <w:t xml:space="preserve"> </w:t>
-      </w:r>
-      <w:r>
-        <w:t xml:space="preserve">(Gutchess &amp; Rajaram, 2023; Selcuk et al., 2023)</w:t>
-      </w:r>
-      <w:r>
-        <w:t xml:space="preserve">.</w:t>
-      </w:r>
-      <w:r>
-        <w:t xml:space="preserve"> </w:t>
-      </w:r>
-      <w:r>
-        <w:t xml:space="preserve">So why are not more social-cognitive studies focusing on the variation between individuals living in diverse communities?</w:t>
-      </w:r>
-      <w:r>
-        <w:t xml:space="preserve"> </w:t>
-      </w:r>
-      <w:r>
-        <w:t xml:space="preserve">A potential reason for the under-representation of these studies may be the scarcity of suitable tasks</w:t>
-      </w:r>
-      <w:r>
-        <w:t xml:space="preserve"> </w:t>
-      </w:r>
-      <w:r>
-        <w:t xml:space="preserve">(Bourdage et al., 2023)</w:t>
-      </w:r>
-      <w:r>
-        <w:t xml:space="preserve">.</w:t>
-      </w:r>
-    </w:p>
-    <w:p>
-      <w:pPr>
-        <w:pStyle w:val="Textkrper"/>
-      </w:pPr>
-      <w:r>
-        <w:t xml:space="preserve">Studies investigating variation between communities and/or individuals need to ensure that the captured variation is systematic and not just random noise.</w:t>
-      </w:r>
-      <w:r>
-        <w:t xml:space="preserve"> </w:t>
-      </w:r>
-      <w:r>
-        <w:t xml:space="preserve">This requires measurement reliability and validity.</w:t>
-      </w:r>
-      <w:r>
-        <w:t xml:space="preserve"> </w:t>
-      </w:r>
-      <w:r>
-        <w:t xml:space="preserve">Yet, social cognition studies based on US-American and European samples rarely report psychometric information</w:t>
-      </w:r>
-      <w:r>
-        <w:t xml:space="preserve"> </w:t>
-      </w:r>
-      <w:r>
-        <w:t xml:space="preserve">(for a review, see Beaudoin et al., 2020)</w:t>
-      </w:r>
-      <w:r>
-        <w:t xml:space="preserve">.</w:t>
-      </w:r>
-      <w:r>
-        <w:t xml:space="preserve"> </w:t>
-      </w:r>
-      <w:r>
-        <w:t xml:space="preserve">This picture further deteriorates when we pay attention to the reliability and validity of cross-cultural social cognition tasks</w:t>
-      </w:r>
-      <w:r>
-        <w:t xml:space="preserve"> </w:t>
-      </w:r>
-      <w:r>
-        <w:t xml:space="preserve">(Bourdage et al., 2023; Hajdúk et al., 2020; Waschl &amp; Chen, 2022)</w:t>
-      </w:r>
-      <w:r>
-        <w:t xml:space="preserve">.</w:t>
-      </w:r>
-      <w:r>
-        <w:t xml:space="preserve"> </w:t>
-      </w:r>
-      <w:r>
-        <w:t xml:space="preserve">It remains challenging to find reliable and valid tasks that can capture individual differences within one community, let alone tasks that do so across different communities.</w:t>
-      </w:r>
-    </w:p>
-    <w:p>
-      <w:pPr>
-        <w:pStyle w:val="Textkrper"/>
-      </w:pPr>
-      <w:r>
-        <w:t xml:space="preserve">Adapting tasks to diverse communities and re-assessing their validity and reliability might be especially important in the social-cognitive domain.</w:t>
-      </w:r>
-      <w:r>
-        <w:t xml:space="preserve"> </w:t>
-      </w:r>
-      <w:r>
-        <w:t xml:space="preserve">If, in theory, stimuli used in social cognition tasks should relate to people’s everyday experiences, the tasks need to represent different communities.</w:t>
-      </w:r>
-      <w:r>
-        <w:t xml:space="preserve"> </w:t>
-      </w:r>
-      <w:r>
-        <w:t xml:space="preserve">Indeed, task performance can be diminished when stimuli are not adjusted</w:t>
-      </w:r>
-      <w:r>
-        <w:t xml:space="preserve"> </w:t>
-      </w:r>
-      <w:r>
-        <w:t xml:space="preserve">(Peña, 2007)</w:t>
-      </w:r>
-      <w:r>
-        <w:t xml:space="preserve">.</w:t>
-      </w:r>
-      <w:r>
-        <w:t xml:space="preserve"> </w:t>
-      </w:r>
-      <w:r>
-        <w:t xml:space="preserve">For example,</w:t>
-      </w:r>
-      <w:r>
-        <w:t xml:space="preserve"> </w:t>
-      </w:r>
-      <w:r>
-        <w:t xml:space="preserve">Elfenbein and Ambady (2002)</w:t>
-      </w:r>
-      <w:r>
-        <w:t xml:space="preserve"> </w:t>
-      </w:r>
-      <w:r>
-        <w:t xml:space="preserve">found better emotion recognition for members of the same national, ethnic, or regional group.</w:t>
-      </w:r>
-      <w:r>
-        <w:t xml:space="preserve"> </w:t>
-      </w:r>
-      <w:r>
-        <w:t xml:space="preserve">Selcuk et al. (2023)</w:t>
-      </w:r>
-      <w:r>
-        <w:t xml:space="preserve"> </w:t>
-      </w:r>
-      <w:r>
-        <w:t xml:space="preserve">concluded that children often attribute mental states more accurately and more frequently to individuals from the same community.</w:t>
-      </w:r>
-      <w:r>
-        <w:t xml:space="preserve"> </w:t>
-      </w:r>
-      <w:r>
-        <w:t xml:space="preserve">This underlines the importance of adapting tasks to each specific cultural context.</w:t>
-      </w:r>
-    </w:p>
-    <w:p>
-      <w:pPr>
-        <w:pStyle w:val="Textkrper"/>
-      </w:pPr>
-      <w:r>
-        <w:t xml:space="preserve">Broadly speaking, there are two different approaches that researchers can take to collect cross-cultural data.</w:t>
-      </w:r>
-      <w:r>
-        <w:t xml:space="preserve"> </w:t>
-      </w:r>
-      <w:r>
-        <w:t xml:space="preserve">One approach would be to translate the psychological construct into an individually designed study for each community (termed</w:t>
-      </w:r>
-      <w:r>
-        <w:t xml:space="preserve"> </w:t>
-      </w:r>
-      <w:r>
-        <w:t xml:space="preserve">“</w:t>
-      </w:r>
-      <w:r>
-        <w:t xml:space="preserve">assembly</w:t>
-      </w:r>
-      <w:r>
-        <w:t xml:space="preserve">”</w:t>
-      </w:r>
-      <w:r>
-        <w:t xml:space="preserve">;</w:t>
-      </w:r>
-      <w:r>
-        <w:t xml:space="preserve"> </w:t>
-      </w:r>
-      <w:r>
-        <w:t xml:space="preserve">He and Vijver (2012)</w:t>
-      </w:r>
-      <w:r>
-        <w:t xml:space="preserve">,</w:t>
-      </w:r>
-      <w:r>
-        <w:t xml:space="preserve"> </w:t>
-      </w:r>
-      <w:r>
-        <w:t xml:space="preserve">Waschl and Chen (2022)</w:t>
-      </w:r>
-      <w:r>
-        <w:t xml:space="preserve">).</w:t>
-      </w:r>
-      <w:r>
-        <w:t xml:space="preserve"> </w:t>
-      </w:r>
-      <w:r>
-        <w:t xml:space="preserve">While this approach is most flexible and sensitive to cultural differences, it might be most feasible for studying up to a handful of communities as it becomes too demanding and time-consuming.</w:t>
-      </w:r>
-      <w:r>
-        <w:t xml:space="preserve"> </w:t>
-      </w:r>
-      <w:r>
-        <w:t xml:space="preserve">Most importantly, this approach assumes that the measured underlying concept is the same, while absolute task scores are not comparable across the communities.</w:t>
-      </w:r>
-      <w:r>
-        <w:t xml:space="preserve"> </w:t>
-      </w:r>
-      <w:r>
-        <w:t xml:space="preserve">Another approach would be to use the same standardized procedure across diverse communities, potentially providing a simple translation or modification of culturally inappropriate stimuli (termed</w:t>
-      </w:r>
-      <w:r>
-        <w:t xml:space="preserve"> </w:t>
-      </w:r>
-      <w:r>
-        <w:t xml:space="preserve">“</w:t>
-      </w:r>
-      <w:r>
-        <w:t xml:space="preserve">adoption</w:t>
-      </w:r>
-      <w:r>
-        <w:t xml:space="preserve">”</w:t>
-      </w:r>
-      <w:r>
-        <w:t xml:space="preserve"> </w:t>
-      </w:r>
-      <w:r>
-        <w:t xml:space="preserve">and</w:t>
-      </w:r>
-      <w:r>
-        <w:t xml:space="preserve"> </w:t>
-      </w:r>
-      <w:r>
-        <w:t xml:space="preserve">“</w:t>
-      </w:r>
-      <w:r>
-        <w:t xml:space="preserve">adaptation</w:t>
-      </w:r>
-      <w:r>
-        <w:t xml:space="preserve">”</w:t>
-      </w:r>
-      <w:r>
-        <w:t xml:space="preserve">, respectively;</w:t>
-      </w:r>
-      <w:r>
-        <w:t xml:space="preserve"> </w:t>
-      </w:r>
-      <w:r>
-        <w:t xml:space="preserve">He and Vijver (2012)</w:t>
-      </w:r>
-      <w:r>
-        <w:t xml:space="preserve">,</w:t>
-      </w:r>
-      <w:r>
-        <w:t xml:space="preserve"> </w:t>
-      </w:r>
-      <w:r>
-        <w:t xml:space="preserve">Waschl and Chen (2022)</w:t>
-      </w:r>
-      <w:r>
-        <w:t xml:space="preserve">).</w:t>
-      </w:r>
-      <w:r>
-        <w:t xml:space="preserve"> </w:t>
-      </w:r>
-      <w:r>
-        <w:t xml:space="preserve">This approach is less sensitive to each community’s unique characteristics but allows for a direct comparison of the data across communities.</w:t>
-      </w:r>
-      <w:r>
-        <w:t xml:space="preserve"> </w:t>
-      </w:r>
-      <w:r>
-        <w:t xml:space="preserve">Examples following this approach include</w:t>
-      </w:r>
-      <w:r>
-        <w:t xml:space="preserve"> </w:t>
-      </w:r>
-      <w:r>
-        <w:t xml:space="preserve">Callaghan et al. (2011)</w:t>
-      </w:r>
-      <w:r>
-        <w:t xml:space="preserve">,</w:t>
-      </w:r>
-      <w:r>
-        <w:t xml:space="preserve"> </w:t>
-      </w:r>
-      <w:r>
-        <w:t xml:space="preserve">Taumoepeau et al. (2019)</w:t>
-      </w:r>
-      <w:r>
-        <w:t xml:space="preserve">,</w:t>
-      </w:r>
-      <w:r>
-        <w:t xml:space="preserve"> </w:t>
-      </w:r>
-      <w:r>
-        <w:t xml:space="preserve">Hughes et al. (2018)</w:t>
-      </w:r>
-      <w:r>
-        <w:t xml:space="preserve">,</w:t>
-      </w:r>
-      <w:r>
-        <w:t xml:space="preserve"> </w:t>
-      </w:r>
-      <w:r>
-        <w:t xml:space="preserve">Hughes et al. (2014)</w:t>
-      </w:r>
-      <w:r>
-        <w:t xml:space="preserve">,</w:t>
-      </w:r>
-      <w:r>
-        <w:t xml:space="preserve"> </w:t>
-      </w:r>
-      <w:r>
-        <w:t xml:space="preserve">Fujita et al. (2022)</w:t>
-      </w:r>
-      <w:r>
-        <w:t xml:space="preserve">,</w:t>
-      </w:r>
-      <w:r>
-        <w:t xml:space="preserve"> </w:t>
-      </w:r>
-      <w:r>
-        <w:t xml:space="preserve">Mehta et al. (2011)</w:t>
-      </w:r>
-      <w:r>
-        <w:t xml:space="preserve">,</w:t>
-      </w:r>
-      <w:r>
-        <w:t xml:space="preserve"> </w:t>
-      </w:r>
-      <w:r>
-        <w:t xml:space="preserve">Stengelin et al. (2020)</w:t>
-      </w:r>
-      <w:r>
-        <w:t xml:space="preserve">, and</w:t>
-      </w:r>
-      <w:r>
-        <w:t xml:space="preserve"> </w:t>
-      </w:r>
-      <w:r>
-        <w:t xml:space="preserve">Chasiotis et al. (2006)</w:t>
-      </w:r>
-      <w:r>
-        <w:t xml:space="preserve">.</w:t>
-      </w:r>
-      <w:r>
-        <w:t xml:space="preserve"> </w:t>
-      </w:r>
-      <w:r>
-        <w:t xml:space="preserve">The present paper aims to describe the development and psychometric properties of a standardized task that can be adapted to diverse communities.</w:t>
-      </w:r>
-    </w:p>
-    <w:p>
-      <w:pPr>
-        <w:pStyle w:val="Textkrper"/>
-      </w:pPr>
-      <w:r>
-        <w:t xml:space="preserve">The task presented here focuses on gaze following, that is, the ability to identify the attentional focus of another agent.</w:t>
-      </w:r>
-      <w:r>
-        <w:t xml:space="preserve"> </w:t>
-      </w:r>
-      <w:r>
-        <w:t xml:space="preserve">Gaze following develops early in infancy</w:t>
-      </w:r>
-      <w:r>
-        <w:t xml:space="preserve"> </w:t>
-      </w:r>
-      <w:r>
-        <w:t xml:space="preserve">(Del Bianco et al., 2019; Tang et al., 2024)</w:t>
-      </w:r>
-      <w:r>
-        <w:t xml:space="preserve"> </w:t>
-      </w:r>
-      <w:r>
-        <w:t xml:space="preserve">and contributes to social learning, communication, and collaboration</w:t>
-      </w:r>
-      <w:r>
-        <w:t xml:space="preserve"> </w:t>
-      </w:r>
-      <w:r>
-        <w:t xml:space="preserve">(Bohn &amp; Köymen, 2018; Hernik &amp; Broesch, 2019; Shepherd, 2010; Tomasello et al., 2007)</w:t>
-      </w:r>
-      <w:r>
-        <w:t xml:space="preserve">.</w:t>
-      </w:r>
-      <w:r>
-        <w:t xml:space="preserve"> </w:t>
-      </w:r>
-      <w:r>
-        <w:t xml:space="preserve">While gaze following is one of the most fundamental social-cognitive abilities, studies focusing on cultural variations are rare.</w:t>
-      </w:r>
-      <w:r>
-        <w:t xml:space="preserve"> </w:t>
-      </w:r>
-      <w:r>
-        <w:t xml:space="preserve">The few existing results are mixed on whether gaze following is influenced by cultural factors or not</w:t>
-      </w:r>
-      <w:r>
-        <w:t xml:space="preserve"> </w:t>
-      </w:r>
-      <w:r>
-        <w:t xml:space="preserve">(Callaghan et al., 2011; Hernik &amp; Broesch, 2019)</w:t>
-      </w:r>
-      <w:r>
-        <w:t xml:space="preserve">.</w:t>
-      </w:r>
-    </w:p>
-    <w:p>
-      <w:pPr>
-        <w:pStyle w:val="Textkrper"/>
-      </w:pPr>
-      <w:r>
-        <w:t xml:space="preserve">The task presented here builds upon the TANGO (Task for Assessing iNdividual differences in Gaze understanding - Open) by</w:t>
-      </w:r>
-      <w:r>
-        <w:t xml:space="preserve"> </w:t>
-      </w:r>
-      <w:r>
-        <w:t xml:space="preserve">Prein et al. (2023)</w:t>
-      </w:r>
-      <w:r>
-        <w:t xml:space="preserve">.</w:t>
-      </w:r>
-      <w:r>
-        <w:t xml:space="preserve"> </w:t>
-      </w:r>
-      <w:r>
-        <w:t xml:space="preserve">The TANGO measures participants’ imprecision in locating an agent’s attentional focus.</w:t>
-      </w:r>
-      <w:r>
-        <w:t xml:space="preserve"> </w:t>
-      </w:r>
-      <w:r>
-        <w:t xml:space="preserve">It has been shown to reliably capture individual differences in a German child sample and an English-speaking remote adult sample.</w:t>
-      </w:r>
-      <w:r>
-        <w:t xml:space="preserve"> </w:t>
-      </w:r>
-      <w:r>
-        <w:t xml:space="preserve">The task was sensitive to developmental changes and linked to children’s receptive vocabulary.</w:t>
-      </w:r>
-      <w:r>
-        <w:t xml:space="preserve"> </w:t>
-      </w:r>
-      <w:r>
-        <w:t xml:space="preserve">Furthermore, an exploratory analysis showed that children performed equally well in a task version with animal faces compared to cartoon human faces</w:t>
-      </w:r>
-      <w:r>
-        <w:t xml:space="preserve"> </w:t>
-      </w:r>
-      <w:r>
-        <w:t xml:space="preserve">(Prein et al., 2024)</w:t>
-      </w:r>
-      <w:r>
-        <w:t xml:space="preserve">.</w:t>
-      </w:r>
-      <w:r>
-        <w:t xml:space="preserve"> </w:t>
-      </w:r>
-      <w:r>
-        <w:t xml:space="preserve">This suggests that superficial variations in the stimulus design do not influence children’s performance in the task.</w:t>
-      </w:r>
-    </w:p>
-    <w:p>
-      <w:pPr>
-        <w:pStyle w:val="Textkrper"/>
-      </w:pPr>
-      <w:r>
-        <w:t xml:space="preserve">This paper showcases the TANGO–CC (TANGO – Cross-Cultural), a standardized gaze following task that can be – and has been – adapted to several languages and communities.</w:t>
-      </w:r>
-      <w:r>
-        <w:t xml:space="preserve"> </w:t>
-      </w:r>
-      <w:r>
-        <w:t xml:space="preserve">We describe the task’s development and provide a tutorial for the open-source website (</w:t>
+        <w:t xml:space="preserve"> </w:t>
+      </w:r>
+    </w:p>
+    <w:p>
+      <w:pPr>
+        <w:pStyle w:val="authornote-title"/>
+      </w:pPr>
+      <w:r>
+        <w:t xml:space="preserve">Author note</w:t>
+      </w:r>
+    </w:p>
+    <w:p>
+      <w:pPr>
+        <w:pStyle w:val="authornote"/>
+      </w:pPr>
+      <w:r>
+        <w:t xml:space="preserve">The authors made the following contributions. Julia Christin Prein (ORCID: 0000-0002-3154-6167): Conceptualization, Methodology, Software, Formal Analysis, Resources, Writing - Original Draft Preparation, Writing - Review &amp; Editing; Florian M. Bednarski (ORCID: 0000-0003-4384-4791): Resources, Writing - Review &amp; Editing; Ardain Dzabatou: Resources, Writing - Review &amp; Editing; Michael C. Frank (ORCID: 0000-0002-7551-4378): Resources, Writing - Review &amp; Editing; Annette M. E. Henderson (ORCID: 0000-0003-4384-4791): Resources, Writing - Review &amp; Editing; Josefine Kalbitz: Resources, Writing - Review &amp; Editing; Patricia Kanngiesser (ORCID:0000-0003-1068-3725): Resources, Writing - Review &amp; Editing; Dilara Keşşafoğlu (ORCID: 0000-0002-7356-0733): Resources, Writing - Review &amp; Editing; Bahar Köymen (ORCID: 0000-0001-5126-8240): Resources, Writing - Review &amp; Editing; Maira V. Manrique-Hernandez: Resources, Writing - Review &amp; Editing; Shirley Magazi (ORCID: 0009-0006-0479-9800): Resources, Writing - Review &amp; Editing; Lizbeth Mújica-Manrique: Resources, Writing - Review &amp; Editing; Julia Ohlendorf: Resources, Writing - Review &amp; Editing; Damilola Olaoba: Resources, Writing - Review &amp; Editing; Wesley R. Pieters (ORCID:0000-0002-6152-249X): Resources, Writing - Review &amp; Editing; Sarah Pope-Caldwell: Resources, Writing - Review &amp; Editing; Umay Sen (ORCID: 0000-0001-9488-0851): Resources, Writing - Review &amp; Editing; Katie Slocombe (ORCID: 0000-0002-7310-1887): Resources, Writing - Review &amp; Editing; Robert Z. Sparks (ORCID: 0000-0001-7545-0522): Resources, Writing - Review &amp; Editing; Roman Stengelin (ORCID: 0000-0003-2212-4613): Resources, Writing - Review &amp; Editing; Jahnavi Sunderarajan: Resources, Writing - Review &amp; Editing; Kirsten Sutherland: Resources, Writing - Review &amp; Editing; Florence Tusiime: Resources, Writing - Review &amp; Editing; Wilson Vieira (ORCID: 0009-0001-9400-6328): Resources, Writing - Review &amp; Editing; Zhen Zhang (ORCID: 0000-0001-9300-0920): Resources, Writing - Review &amp; Editing; Yufei Zong (ORCID: 0009-0000-5012-0244): Resources, Writing - Review &amp; Editing; Daniel B. M. Haun (ORCID: 0000-0002-3262-645X): Funding acquisition, Writing - Review &amp; Editing; Manuel Bohn (ORCID: 0000-0001-6006-1348): Conceptualization, Methodology, Writing - Review &amp; Editing.</w:t>
+      </w:r>
+    </w:p>
+    <w:p>
+      <w:pPr>
+        <w:pStyle w:val="authornote"/>
+      </w:pPr>
+      <w:r>
+        <w:t xml:space="preserve">Correspondence concerning this article should be addressed to Julia Christin Prein (ORCID: 0000-0002-3154-6167), Universitätsallee 1, 21335 Lüneburg, Germany. E-mail:</w:t>
+      </w:r>
+      <w:r>
+        <w:t xml:space="preserve"> </w:t>
       </w:r>
       <w:hyperlink r:id="rId20">
         <w:r>
           <w:rPr>
             <w:rStyle w:val="Hyperlink"/>
           </w:rPr>
-          <w:t xml:space="preserve">https://ccp-odc.eva.mpg.de/TANGO--CC/</w:t>
+          <w:t xml:space="preserve">julia.prein@leuphana.de</w:t>
         </w:r>
       </w:hyperlink>
+    </w:p>
+    <w:p>
+      <w:pPr>
+        <w:pStyle w:val="h1-pagebreak"/>
+      </w:pPr>
+      <w:r>
+        <w:t xml:space="preserve">Abstract</w:t>
+      </w:r>
+    </w:p>
+    <w:p>
+      <w:pPr>
+        <w:pStyle w:val="Textkrper"/>
+      </w:pPr>
+      <w:r>
+        <w:t xml:space="preserve">Cross-cultural studies are crucial for investigating the universality and robustness of cognitive developmental processes. Yet, suitable methods to measure variability in cognition across languages and communities are lacking. This paper describes the TANGO–CC (Task for Assessing Individual Differences in Gaze Understanding – Cross-Cultural), a gaze following task designed to measure basic social cognition across individuals, ages, and communities. The TANGO–CC was developed and psychometrically assessed in one setting and subsequently adapted for cross-cultural data collection. Minimal language demands and the web-app implementation allow fast and easy contextual adaptations to each community. The TANGO–CC captured individual differences and showed good internal consistency in a data set from 2.5- to 11-year-old children from 17 diverse communities. Within-community variation outweighed between-community variation. We provide an open-source website for researchers to customize and use the task. The TANGO–CC represents a valuable contribution to assessing basic social cognition in diverse communities, establishing a roadmap for researching cross-cultural individual differences.</w:t>
+      </w:r>
+    </w:p>
+    <w:p>
+      <w:pPr>
+        <w:pStyle w:val="Textkrper"/>
+      </w:pPr>
+      <w:r>
+        <w:rPr>
+          <w:iCs/>
+          <w:i/>
+        </w:rPr>
+        <w:t xml:space="preserve">Keywords:</w:t>
+      </w:r>
+      <w:r>
+        <w:t xml:space="preserve"> </w:t>
+      </w:r>
+      <w:r>
+        <w:t xml:space="preserve">cross-cultural psychology, social cognition, gaze following, individual differences, reliability</w:t>
+      </w:r>
+    </w:p>
+    <w:p>
+      <w:pPr>
+        <w:pStyle w:val="Textkrper"/>
+      </w:pPr>
+      <w:r>
+        <w:rPr>
+          <w:iCs/>
+          <w:i/>
+        </w:rPr>
+        <w:t xml:space="preserve">Word count:</w:t>
+      </w:r>
+      <w:r>
+        <w:t xml:space="preserve"> </w:t>
+      </w:r>
+      <w:r>
+        <w:t xml:space="preserve">5457</w:t>
+      </w:r>
+    </w:p>
+    <w:p>
+      <w:pPr>
+        <w:pStyle w:val="h1-pagebreak"/>
+      </w:pPr>
+      <w:r>
+        <w:t xml:space="preserve">Measuring variation in gaze following across communities, ages, and individuals — a showcase of the TANGO–CC</w:t>
+      </w:r>
+    </w:p>
+    <w:bookmarkStart w:id="22" w:name="introduction"/>
+    <w:p>
+      <w:pPr>
+        <w:pStyle w:val="berschrift1"/>
+      </w:pPr>
+      <w:r>
+        <w:t xml:space="preserve">Introduction</w:t>
+      </w:r>
+    </w:p>
+    <w:p>
+      <w:pPr>
+        <w:pStyle w:val="FirstParagraph"/>
+      </w:pPr>
+      <w:r>
+        <w:t xml:space="preserve">For decades, researchers have advocated for more diverse samples in psychological research and cautioned against relying solely on participants from Western, Educated, Industrialized, Rich, and Democratic (WEIRD) communities</w:t>
+      </w:r>
+      <w:r>
+        <w:t xml:space="preserve"> </w:t>
+      </w:r>
+      <w:r>
+        <w:t xml:space="preserve">(Henrich et al., 2010; Lillard, 1998)</w:t>
+      </w:r>
+      <w:r>
+        <w:t xml:space="preserve">.</w:t>
+      </w:r>
+      <w:r>
+        <w:t xml:space="preserve"> </w:t>
+      </w:r>
+      <w:r>
+        <w:t xml:space="preserve">Despite numerous calls for change, the subject pools reported in high-impact journals still lack diversity</w:t>
+      </w:r>
+      <w:r>
+        <w:t xml:space="preserve"> </w:t>
+      </w:r>
+      <w:r>
+        <w:t xml:space="preserve">(Gutchess &amp; Rajaram, 2023; Nielsen et al., 2017)</w:t>
+      </w:r>
+      <w:r>
+        <w:t xml:space="preserve">.</w:t>
+      </w:r>
+      <w:r>
+        <w:t xml:space="preserve"> </w:t>
+      </w:r>
+      <w:r>
+        <w:t xml:space="preserve">This lack of representation hinders progress in theory building: inferences about the universal and variable aspects of the human cognitive system cannot be drawn from data collected in single communities</w:t>
+      </w:r>
+      <w:r>
+        <w:t xml:space="preserve"> </w:t>
+      </w:r>
+      <w:r>
+        <w:t xml:space="preserve">(Krys et al., 2024)</w:t>
+      </w:r>
+      <w:r>
+        <w:t xml:space="preserve">.</w:t>
+      </w:r>
+    </w:p>
+    <w:p>
+      <w:pPr>
+        <w:pStyle w:val="Textkrper"/>
+      </w:pPr>
+      <w:r>
+        <w:t xml:space="preserve">One reason for the lack of diversity in psychological studies is the scarcity of suitable methods to collect comparable psychological data in different communities</w:t>
+      </w:r>
+      <w:r>
+        <w:t xml:space="preserve"> </w:t>
+      </w:r>
+      <w:r>
+        <w:t xml:space="preserve">(Bourdage et al., 2023)</w:t>
+      </w:r>
+      <w:r>
+        <w:t xml:space="preserve">. This shortage of suitable measures is even more prevalent in developmental psychology. In this paper, we describe the construction and psychometric evaluation of a measure of basic social cognition (gaze following) in children as a concrete example for how to overcome this problem.</w:t>
+      </w:r>
+    </w:p>
+    <w:p>
+      <w:pPr>
+        <w:pStyle w:val="Textkrper"/>
+      </w:pPr>
+      <w:r>
+        <w:t xml:space="preserve">Studies investigating variation between communities and/or individuals need to ensure that the captured variation is systematic and not just random noise: measures need to be reliable and valid.</w:t>
+      </w:r>
+      <w:r>
+        <w:t xml:space="preserve"> </w:t>
+      </w:r>
+      <w:r>
+        <w:t xml:space="preserve">This, of course, applies to all fields of psychology. Given the topic of this paper, we will focus on measures of social cognition for children. Studies on social cognition based on US-American and European samples rarely report psychometric information</w:t>
+      </w:r>
+      <w:r>
+        <w:t xml:space="preserve"> </w:t>
+      </w:r>
+      <w:r>
+        <w:t xml:space="preserve">(for a review, see Beaudoin et al., 2020)</w:t>
+      </w:r>
+      <w:r>
+        <w:t xml:space="preserve">.</w:t>
+      </w:r>
+      <w:r>
+        <w:t xml:space="preserve"> </w:t>
+      </w:r>
+      <w:r>
+        <w:t xml:space="preserve">This picture further deteriorates when we look at cross-cultural social cognition tasks</w:t>
+      </w:r>
+      <w:r>
+        <w:t xml:space="preserve"> </w:t>
+      </w:r>
+      <w:r>
+        <w:t xml:space="preserve">(Bourdage et al., 2023; Hajdúk et al., 2020; Waschl &amp; Chen, 2022)</w:t>
+      </w:r>
+      <w:r>
+        <w:t xml:space="preserve">.</w:t>
+      </w:r>
+      <w:r>
+        <w:t xml:space="preserve"> </w:t>
+      </w:r>
+      <w:r>
+        <w:t xml:space="preserve">Thus, it is already challenging to find reliable and valid tasks that can capture individual differences within one community, let alone tasks that do so across different communities.</w:t>
+      </w:r>
+    </w:p>
+    <w:p>
+      <w:pPr>
+        <w:pStyle w:val="Textkrper"/>
+      </w:pPr>
+      <w:r>
+        <w:t xml:space="preserve">Adapting tasks to diverse communities and re-assessing their validity and reliability might be especially important in the social-cognitive domain.</w:t>
+      </w:r>
+      <w:r>
+        <w:t xml:space="preserve"> </w:t>
+      </w:r>
+      <w:r>
+        <w:t xml:space="preserve">If, in theory, stimuli used in social cognition tasks should relate to people’s everyday experiences, the tasks need to represent different communities.</w:t>
+      </w:r>
+      <w:r>
+        <w:t xml:space="preserve"> </w:t>
+      </w:r>
+      <w:r>
+        <w:t xml:space="preserve">Indeed, task performance can be diminished when stimuli are not adjusted</w:t>
+      </w:r>
+      <w:r>
+        <w:t xml:space="preserve"> </w:t>
+      </w:r>
+      <w:r>
+        <w:t xml:space="preserve">(Peña, 2007)</w:t>
+      </w:r>
+      <w:r>
+        <w:t xml:space="preserve">.</w:t>
+      </w:r>
+      <w:r>
+        <w:t xml:space="preserve"> </w:t>
+      </w:r>
+      <w:r>
+        <w:t xml:space="preserve">For example,</w:t>
+      </w:r>
+      <w:r>
+        <w:t xml:space="preserve"> </w:t>
+      </w:r>
+      <w:r>
+        <w:t xml:space="preserve">Elfenbein and Ambady (2002)</w:t>
+      </w:r>
+      <w:r>
+        <w:t xml:space="preserve"> </w:t>
+      </w:r>
+      <w:r>
+        <w:t xml:space="preserve">found better emotion recognition for members of the same national, ethnic, or regional group.</w:t>
+      </w:r>
+      <w:r>
+        <w:t xml:space="preserve"> </w:t>
+      </w:r>
+      <w:r>
+        <w:t xml:space="preserve">Selcuk et al. (2023)</w:t>
+      </w:r>
+      <w:r>
+        <w:t xml:space="preserve"> </w:t>
+      </w:r>
+      <w:r>
+        <w:t xml:space="preserve">concluded that children often attribute mental states more accurately and more frequently to individuals from the same community.</w:t>
+      </w:r>
+      <w:r>
+        <w:t xml:space="preserve"> </w:t>
+      </w:r>
+      <w:r>
+        <w:t xml:space="preserve">This underlines the importance of adapting tasks to each specific cultural context.</w:t>
+      </w:r>
+    </w:p>
+    <w:p>
+      <w:pPr>
+        <w:pStyle w:val="Textkrper"/>
+      </w:pPr>
+      <w:r>
+        <w:t xml:space="preserve">Broadly speaking, there are two different approaches that researchers can take to collect cross-cultural data.</w:t>
+      </w:r>
+      <w:r>
+        <w:t xml:space="preserve"> </w:t>
+      </w:r>
+      <w:r>
+        <w:t xml:space="preserve">One approach would be to translate the psychological construct into an individually designed study for each community (termed</w:t>
+      </w:r>
+      <w:r>
+        <w:t xml:space="preserve"> </w:t>
+      </w:r>
+      <w:r>
+        <w:t xml:space="preserve">“</w:t>
+      </w:r>
+      <w:r>
+        <w:t xml:space="preserve">assembly</w:t>
+      </w:r>
+      <w:r>
+        <w:t xml:space="preserve">”</w:t>
+      </w:r>
+      <w:r>
+        <w:t xml:space="preserve">;</w:t>
+      </w:r>
+      <w:r>
+        <w:t xml:space="preserve"> </w:t>
+      </w:r>
+      <w:r>
+        <w:t xml:space="preserve">He and Vijver (2012)</w:t>
+      </w:r>
+      <w:r>
+        <w:t xml:space="preserve">,</w:t>
+      </w:r>
+      <w:r>
+        <w:t xml:space="preserve"> </w:t>
+      </w:r>
+      <w:r>
+        <w:t xml:space="preserve">Waschl and Chen (2022)</w:t>
+      </w:r>
       <w:r>
         <w:t xml:space="preserve">).</w:t>
       </w:r>
@@ -733,67 +938,151 @@
         <w:t xml:space="preserve"> </w:t>
       </w:r>
       <w:r>
-        <w:t xml:space="preserve">We assess its cross-cultural applicability based on data from a large cross-cultural sample of 2.5- to 11-year-olds from 17 different urban/rural communities across the world and discuss the task’s psychometrics.</w:t>
-      </w:r>
-      <w:r>
-        <w:t xml:space="preserve"> </w:t>
-      </w:r>
-      <w:r>
-        <w:t xml:space="preserve">The task and all its adaptations have been initially designed for a paper by</w:t>
-      </w:r>
-      <w:r>
-        <w:t xml:space="preserve"> </w:t>
-      </w:r>
-      <w:r>
-        <w:t xml:space="preserve">Bohn et al. (2024)</w:t>
-      </w:r>
-      <w:r>
-        <w:t xml:space="preserve">, and we re-use the data set in this paper.</w:t>
-      </w:r>
-    </w:p>
-    <w:bookmarkEnd w:id="21"/>
-    <w:bookmarkStart w:id="35" w:name="task-development"/>
-    <w:p>
-      <w:pPr>
-        <w:pStyle w:val="berschrift1"/>
-      </w:pPr>
-      <w:r>
-        <w:t xml:space="preserve">Task development</w:t>
-      </w:r>
-    </w:p>
-    <w:bookmarkStart w:id="22" w:name="approach"/>
-    <w:p>
-      <w:pPr>
-        <w:pStyle w:val="berschrift2"/>
-      </w:pPr>
-      <w:r>
-        <w:t xml:space="preserve">Approach</w:t>
-      </w:r>
-    </w:p>
-    <w:p>
-      <w:pPr>
-        <w:pStyle w:val="FirstParagraph"/>
-      </w:pPr>
-      <w:r>
-        <w:t xml:space="preserve">In a perfect world, developing a cross-cultural task would include international collaboration and diverse samples from the beginning, already during study design, piloting and item selection.</w:t>
-      </w:r>
-      <w:r>
-        <w:t xml:space="preserve"> </w:t>
-      </w:r>
-      <w:r>
-        <w:t xml:space="preserve">As this seems hardly feasible, we present an alternative, pragmatic approach.</w:t>
-      </w:r>
-      <w:r>
-        <w:t xml:space="preserve"> </w:t>
-      </w:r>
-      <w:r>
-        <w:t xml:space="preserve">First, the task was implemented in one context, in our case with a German sample</w:t>
-      </w:r>
-      <w:r>
-        <w:t xml:space="preserve"> </w:t>
-      </w:r>
-      <w:r>
-        <w:t xml:space="preserve">(Prein et al., 2023)</w:t>
+        <w:t xml:space="preserve">While this approach is most flexible and sensitive to cultural differences, it might be most feasible for studying up to a handful of communities as it becomes too demanding and time-consuming.</w:t>
+      </w:r>
+      <w:r>
+        <w:t xml:space="preserve"> </w:t>
+      </w:r>
+      <w:r>
+        <w:t xml:space="preserve">Most importantly, this approach assumes that the measured underlying concept is the same, while absolute task scores are not comparable across the communities.</w:t>
+      </w:r>
+      <w:r>
+        <w:t xml:space="preserve"> </w:t>
+      </w:r>
+      <w:r>
+        <w:t xml:space="preserve">Another approach would be to use the same standardized procedure across diverse communities, potentially providing a simple translation or modification of culturally inappropriate stimuli (termed</w:t>
+      </w:r>
+      <w:r>
+        <w:t xml:space="preserve"> </w:t>
+      </w:r>
+      <w:r>
+        <w:t xml:space="preserve">“</w:t>
+      </w:r>
+      <w:r>
+        <w:t xml:space="preserve">adoption</w:t>
+      </w:r>
+      <w:r>
+        <w:t xml:space="preserve">”</w:t>
+      </w:r>
+      <w:r>
+        <w:t xml:space="preserve"> </w:t>
+      </w:r>
+      <w:r>
+        <w:t xml:space="preserve">and</w:t>
+      </w:r>
+      <w:r>
+        <w:t xml:space="preserve"> </w:t>
+      </w:r>
+      <w:r>
+        <w:t xml:space="preserve">“</w:t>
+      </w:r>
+      <w:r>
+        <w:t xml:space="preserve">adaptation</w:t>
+      </w:r>
+      <w:r>
+        <w:t xml:space="preserve">”</w:t>
+      </w:r>
+      <w:r>
+        <w:t xml:space="preserve">, respectively;</w:t>
+      </w:r>
+      <w:r>
+        <w:t xml:space="preserve"> </w:t>
+      </w:r>
+      <w:r>
+        <w:t xml:space="preserve">He and Vijver (2012)</w:t>
+      </w:r>
+      <w:r>
+        <w:t xml:space="preserve">,</w:t>
+      </w:r>
+      <w:r>
+        <w:t xml:space="preserve"> </w:t>
+      </w:r>
+      <w:r>
+        <w:t xml:space="preserve">Waschl and Chen (2022)</w:t>
+      </w:r>
+      <w:r>
+        <w:t xml:space="preserve">).</w:t>
+      </w:r>
+      <w:r>
+        <w:t xml:space="preserve"> </w:t>
+      </w:r>
+      <w:r>
+        <w:t xml:space="preserve">This approach is less sensitive to each community’s unique characteristics but allows for a direct comparison of the data across communities.</w:t>
+      </w:r>
+      <w:r>
+        <w:t xml:space="preserve"> </w:t>
+      </w:r>
+      <w:r>
+        <w:t xml:space="preserve">Examples following this approach include</w:t>
+      </w:r>
+      <w:r>
+        <w:t xml:space="preserve"> </w:t>
+      </w:r>
+      <w:r>
+        <w:t xml:space="preserve">Callaghan et al. (2011)</w:t>
+      </w:r>
+      <w:r>
+        <w:t xml:space="preserve">,</w:t>
+      </w:r>
+      <w:r>
+        <w:t xml:space="preserve"> </w:t>
+      </w:r>
+      <w:r>
+        <w:t xml:space="preserve">Taumoepeau et al. (2019)</w:t>
+      </w:r>
+      <w:r>
+        <w:t xml:space="preserve">,</w:t>
+      </w:r>
+      <w:r>
+        <w:t xml:space="preserve"> </w:t>
+      </w:r>
+      <w:r>
+        <w:t xml:space="preserve">Hughes et al. (2018)</w:t>
+      </w:r>
+      <w:r>
+        <w:t xml:space="preserve">,</w:t>
+      </w:r>
+      <w:r>
+        <w:t xml:space="preserve"> </w:t>
+      </w:r>
+      <w:r>
+        <w:t xml:space="preserve">Hughes et al. (2014)</w:t>
+      </w:r>
+      <w:r>
+        <w:t xml:space="preserve">,</w:t>
+      </w:r>
+      <w:r>
+        <w:t xml:space="preserve"> </w:t>
+      </w:r>
+      <w:r>
+        <w:t xml:space="preserve">Fujita et al. (2022)</w:t>
+      </w:r>
+      <w:r>
+        <w:t xml:space="preserve">,</w:t>
+      </w:r>
+      <w:r>
+        <w:t xml:space="preserve"> </w:t>
+      </w:r>
+      <w:r>
+        <w:t xml:space="preserve">Mehta et al. (2011)</w:t>
+      </w:r>
+      <w:r>
+        <w:t xml:space="preserve">,</w:t>
+      </w:r>
+      <w:r>
+        <w:t xml:space="preserve"> </w:t>
+      </w:r>
+      <w:r>
+        <w:t xml:space="preserve">Stengelin et al. (2020)</w:t>
+      </w:r>
+      <w:r>
+        <w:t xml:space="preserve">, and</w:t>
+      </w:r>
+      <w:r>
+        <w:t xml:space="preserve"> </w:t>
+      </w:r>
+      <w:r>
+        <w:t xml:space="preserve">Chasiotis et al. (2006)</w:t>
       </w:r>
       <w:r>
         <w:t xml:space="preserve">.</w:t>
@@ -802,46 +1091,7 @@
         <w:t xml:space="preserve"> </w:t>
       </w:r>
       <w:r>
-        <w:t xml:space="preserve">In this context, the task’s reliability and validity were assessed in detail.</w:t>
-      </w:r>
-      <w:r>
-        <w:t xml:space="preserve"> </w:t>
-      </w:r>
-      <w:r>
-        <w:t xml:space="preserve">Even though this does not guarantee that the task will be valid and reliable in another context, it substantially increases the likelihood.</w:t>
-      </w:r>
-      <w:r>
-        <w:t xml:space="preserve"> </w:t>
-      </w:r>
-      <w:r>
-        <w:t xml:space="preserve">Second, we reassessed the TANGO–CC’s measurement quality (i.e., variability and reliability) across diverse communities by analyzing the data from</w:t>
-      </w:r>
-      <w:r>
-        <w:t xml:space="preserve"> </w:t>
-      </w:r>
-      <w:r>
-        <w:t xml:space="preserve">Bohn et al. (2024)</w:t>
-      </w:r>
-      <w:r>
-        <w:t xml:space="preserve">, who used the task to collect data in 17 communities.</w:t>
-      </w:r>
-      <w:r>
-        <w:t xml:space="preserve"> </w:t>
-      </w:r>
-      <w:r>
-        <w:t xml:space="preserve">Therefore, our procedure maintains a balance between a detailed analysis of the task’s psychometric properties and a swift and feasible task adaptation.</w:t>
-      </w:r>
-      <w:r>
-        <w:t xml:space="preserve"> </w:t>
-      </w:r>
-      <w:r>
-        <w:t xml:space="preserve">In the following, we describe the different steps in further detail.</w:t>
-      </w:r>
-      <w:r>
-        <w:t xml:space="preserve"> </w:t>
-      </w:r>
-      <w:r>
-        <w:t xml:space="preserve">We hope that not just the TANGO–CC but also our pragmatic approach to constructing it will be helpful for other researchers.</w:t>
+        <w:t xml:space="preserve">The present paper aims to describe the development and psychometric properties of a standardized task that can be adapted to diverse communities.</w:t>
       </w:r>
     </w:p>
     <w:p>
@@ -849,58 +1099,55 @@
         <w:pStyle w:val="Textkrper"/>
       </w:pPr>
       <w:r>
-        <w:t xml:space="preserve">In the first step, the task’s underlying structure was designed.</w:t>
-      </w:r>
-      <w:r>
-        <w:t xml:space="preserve"> </w:t>
-      </w:r>
-      <w:r>
-        <w:t xml:space="preserve">The TANGO–CC measures the precision with which participants locate an agent’s attentional focus.</w:t>
-      </w:r>
-      <w:r>
-        <w:t xml:space="preserve"> </w:t>
-      </w:r>
-      <w:r>
-        <w:t xml:space="preserve">The participant’s task is to locate a target by following the agent’s gaze (see Figure</w:t>
-      </w:r>
-      <w:r>
-        <w:t xml:space="preserve"> </w:t>
-      </w:r>
-      <w:r>
-        <w:t xml:space="preserve">1</w:t>
-      </w:r>
-      <w:r>
-        <w:t xml:space="preserve">).</w:t>
-      </w:r>
-      <w:r>
-        <w:t xml:space="preserve"> </w:t>
-      </w:r>
-      <w:r>
-        <w:t xml:space="preserve">Precision was measured in a continuous way as the distance between the participant’s click on the screen and the target position.</w:t>
-      </w:r>
-      <w:r>
-        <w:t xml:space="preserve"> </w:t>
-      </w:r>
-      <w:r>
-        <w:t xml:space="preserve">The task’s core functionality is to animate the agent’s eyes so that they follow the target’s movement.</w:t>
-      </w:r>
-      <w:r>
-        <w:t xml:space="preserve"> </w:t>
-      </w:r>
-      <w:r>
-        <w:t xml:space="preserve">This basic structure was then embedded in the task’s superficial appearance (e.g., background scene) and audio instructions.</w:t>
-      </w:r>
-      <w:r>
-        <w:t xml:space="preserve"> </w:t>
-      </w:r>
-      <w:r>
-        <w:t xml:space="preserve">Once this structure was implemented, adaptations of the task were greatly simplified.</w:t>
-      </w:r>
-      <w:r>
-        <w:t xml:space="preserve"> </w:t>
-      </w:r>
-      <w:r>
-        <w:t xml:space="preserve">For example, we can change the background scene, the faces of the agent, and the target without changing how and what the task measures.</w:t>
+        <w:t xml:space="preserve">The task presented here focuses on gaze following, that is, the ability to identify the attentional focus of another agent.</w:t>
+      </w:r>
+      <w:r>
+        <w:t xml:space="preserve"> </w:t>
+      </w:r>
+      <w:r>
+        <w:t xml:space="preserve">Gaze following develops early in infancy</w:t>
+      </w:r>
+      <w:r>
+        <w:t xml:space="preserve"> </w:t>
+      </w:r>
+      <w:r>
+        <w:t xml:space="preserve">(Del Bianco et al., 2019; Tang et al., 2024)</w:t>
+      </w:r>
+      <w:r>
+        <w:t xml:space="preserve"> </w:t>
+      </w:r>
+      <w:r>
+        <w:t xml:space="preserve">and contributes to social learning, communication, and collaboration</w:t>
+      </w:r>
+      <w:r>
+        <w:t xml:space="preserve"> </w:t>
+      </w:r>
+      <w:r>
+        <w:t xml:space="preserve">(Bohn &amp; Köymen, 2018; Hernik &amp; Broesch, 2019; Shepherd, 2010; Tomasello et al., 2007)</w:t>
+      </w:r>
+      <w:r>
+        <w:t xml:space="preserve">.</w:t>
+      </w:r>
+      <w:r>
+        <w:t xml:space="preserve"> </w:t>
+      </w:r>
+      <w:r>
+        <w:t xml:space="preserve">While gaze following is one of the most fundamental social-cognitive abilities, studies focusing on cultural variations are rare.</w:t>
+      </w:r>
+      <w:r>
+        <w:t xml:space="preserve"> </w:t>
+      </w:r>
+      <w:r>
+        <w:t xml:space="preserve">The few existing results are mixed on whether gaze following is influenced by cultural factors or not</w:t>
+      </w:r>
+      <w:r>
+        <w:t xml:space="preserve"> </w:t>
+      </w:r>
+      <w:r>
+        <w:t xml:space="preserve">(Callaghan et al., 2011; Hernik &amp; Broesch, 2019)</w:t>
+      </w:r>
+      <w:r>
+        <w:t xml:space="preserve">.</w:t>
       </w:r>
     </w:p>
     <w:p>
@@ -908,13 +1155,13 @@
         <w:pStyle w:val="Textkrper"/>
       </w:pPr>
       <w:r>
-        <w:t xml:space="preserve">This basic version of the TANGO was psychometrically evaluated in a prototypical WEIRD sample (German child sample; English-speaking remote adult sample) and was found to be highly reliable and valid</w:t>
-      </w:r>
-      <w:r>
-        <w:t xml:space="preserve"> </w:t>
-      </w:r>
-      <w:r>
-        <w:t xml:space="preserve">(Prein et al., 2023)</w:t>
+        <w:t xml:space="preserve">The task presented here builds upon the TANGO (Task for Assessing iNdividual differences in Gaze understanding - Open) by</w:t>
+      </w:r>
+      <w:r>
+        <w:t xml:space="preserve"> </w:t>
+      </w:r>
+      <w:r>
+        <w:t xml:space="preserve">Prein et al. (2023)</w:t>
       </w:r>
       <w:r>
         <w:t xml:space="preserve">.</w:t>
@@ -923,43 +1170,40 @@
         <w:t xml:space="preserve"> </w:t>
       </w:r>
       <w:r>
-        <w:t xml:space="preserve">While participants got more and more precise in locating the attentional focus of the agent the older they were, individuals differed across all age groups and showed no floor- or ceiling effects.</w:t>
-      </w:r>
-      <w:r>
-        <w:t xml:space="preserve"> </w:t>
-      </w:r>
-      <w:r>
-        <w:t xml:space="preserve">Performance in the TANGO was linked to children’s receptive vocabulary and weakly related to factors of children’s daily social environment.</w:t>
-      </w:r>
-      <w:r>
-        <w:t xml:space="preserve"> </w:t>
-      </w:r>
-      <w:r>
-        <w:t xml:space="preserve">In another study,</w:t>
-      </w:r>
-      <w:r>
-        <w:t xml:space="preserve"> </w:t>
-      </w:r>
-      <w:r>
-        <w:t xml:space="preserve">Prein et al. (2024)</w:t>
-      </w:r>
-      <w:r>
-        <w:t xml:space="preserve"> </w:t>
-      </w:r>
-      <w:r>
-        <w:t xml:space="preserve">proposed a computational cognitive model that described gaze following as a social form of vector following.</w:t>
-      </w:r>
-      <w:r>
-        <w:t xml:space="preserve"> </w:t>
-      </w:r>
-      <w:r>
-        <w:t xml:space="preserve">Gaze following, as measured by the TANGO, was related to children’s non-social vector following and visual perspective-taking abilities.</w:t>
-      </w:r>
-      <w:r>
-        <w:t xml:space="preserve"> </w:t>
-      </w:r>
-      <w:r>
-        <w:t xml:space="preserve">These connections to related constructs indicate the task’s validity in the tested WEIRD setting.</w:t>
+        <w:t xml:space="preserve">The TANGO measures participants’ imprecision in locating an agent’s attentional focus.</w:t>
+      </w:r>
+      <w:r>
+        <w:t xml:space="preserve"> </w:t>
+      </w:r>
+      <w:r>
+        <w:t xml:space="preserve">It has been shown to reliably capture individual differences in a German child sample and an English-speaking remote adult sample.</w:t>
+      </w:r>
+      <w:r>
+        <w:t xml:space="preserve"> </w:t>
+      </w:r>
+      <w:r>
+        <w:t xml:space="preserve">The task was sensitive to developmental changes and linked to children’s receptive vocabulary.</w:t>
+      </w:r>
+      <w:r>
+        <w:t xml:space="preserve"> </w:t>
+      </w:r>
+      <w:r>
+        <w:t xml:space="preserve">Furthermore, an exploratory analysis showed that children performed equally well in a task version with animal faces compared to cartoon human faces</w:t>
+      </w:r>
+      <w:r>
+        <w:t xml:space="preserve"> </w:t>
+      </w:r>
+      <w:r>
+        <w:t xml:space="preserve">(Prein et al., 2024)</w:t>
+      </w:r>
+      <w:r>
+        <w:t xml:space="preserve">.</w:t>
+      </w:r>
+      <w:r>
+        <w:t xml:space="preserve"> </w:t>
+      </w:r>
+      <w:r>
+        <w:t xml:space="preserve">This suggests that superficial variations in the stimulus design do not influence children’s performance in the task.</w:t>
       </w:r>
     </w:p>
     <w:p>
@@ -967,310 +1211,20 @@
         <w:pStyle w:val="Textkrper"/>
       </w:pPr>
       <w:r>
-        <w:t xml:space="preserve">To adapt the task for cross-cultural data collection, we generated a set of human cartoon faces that were judged by researchers and research assistants from each target community to be representative of the local population (see Figure</w:t>
-      </w:r>
-      <w:r>
-        <w:t xml:space="preserve"> </w:t>
-      </w:r>
-      <w:r>
-        <w:t xml:space="preserve">1</w:t>
-      </w:r>
-      <w:r>
-        <w:t xml:space="preserve">).</w:t>
-      </w:r>
-      <w:r>
-        <w:t xml:space="preserve"> </w:t>
-      </w:r>
-      <w:r>
-        <w:t xml:space="preserve">Similarly, different backgrounds were created that roughly represented a typical accommodation in each community.</w:t>
-      </w:r>
-      <w:r>
-        <w:t xml:space="preserve"> </w:t>
-      </w:r>
-      <w:r>
-        <w:t xml:space="preserve">Audio instructions were translated into the corresponding local language.</w:t>
-      </w:r>
-      <w:r>
-        <w:t xml:space="preserve"> </w:t>
-      </w:r>
-      <w:r>
-        <w:t xml:space="preserve">By back-translating these instructions, we ensured the original meaning did not change.</w:t>
-      </w:r>
-      <w:r>
-        <w:t xml:space="preserve"> </w:t>
-      </w:r>
-      <w:r>
-        <w:t xml:space="preserve">Sometimes, specific words were linguistically slightly modified, although functionally equivalent (e.g.,</w:t>
-      </w:r>
-      <w:r>
-        <w:t xml:space="preserve"> </w:t>
-      </w:r>
-      <w:r>
-        <w:t xml:space="preserve">“</w:t>
-      </w:r>
-      <w:r>
-        <w:t xml:space="preserve">bush</w:t>
-      </w:r>
-      <w:r>
-        <w:t xml:space="preserve">”</w:t>
-      </w:r>
-      <w:r>
-        <w:t xml:space="preserve"> </w:t>
-      </w:r>
-      <w:r>
-        <w:t xml:space="preserve">instead of</w:t>
-      </w:r>
-      <w:r>
-        <w:t xml:space="preserve"> </w:t>
-      </w:r>
-      <w:r>
-        <w:t xml:space="preserve">“</w:t>
-      </w:r>
-      <w:r>
-        <w:t xml:space="preserve">hedge</w:t>
-      </w:r>
-      <w:r>
-        <w:t xml:space="preserve">”</w:t>
-      </w:r>
-      <w:r>
-        <w:t xml:space="preserve">), to ensure that all participants understood the instructions.</w:t>
-      </w:r>
-      <w:r>
-        <w:t xml:space="preserve"> </w:t>
-      </w:r>
-      <w:r>
-        <w:t xml:space="preserve">In the following, we describe how researchers can use and customize the TANGO–CC in more detail.</w:t>
-      </w:r>
-    </w:p>
-    <w:bookmarkEnd w:id="22"/>
-    <w:bookmarkStart w:id="34" w:name="features-of-the-tangocc"/>
-    <w:p>
-      <w:pPr>
-        <w:pStyle w:val="berschrift2"/>
-      </w:pPr>
-      <w:r>
-        <w:t xml:space="preserve">Features of the TANGO–CC</w:t>
-      </w:r>
-    </w:p>
-    <w:bookmarkStart w:id="23" w:name="trials"/>
-    <w:p>
-      <w:pPr>
-        <w:pStyle w:val="berschrift3"/>
-      </w:pPr>
-      <w:r>
-        <w:t xml:space="preserve">Trials.</w:t>
-      </w:r>
-    </w:p>
-    <w:p>
-      <w:pPr>
-        <w:pStyle w:val="FirstParagraph"/>
-      </w:pPr>
-      <w:r>
-        <w:t xml:space="preserve">We quickly recap the TANGO’s</w:t>
-      </w:r>
-      <w:r>
-        <w:t xml:space="preserve"> </w:t>
-      </w:r>
-      <w:r>
-        <w:t xml:space="preserve">(Prein et al., 2023)</w:t>
-      </w:r>
-      <w:r>
-        <w:t xml:space="preserve"> </w:t>
-      </w:r>
-      <w:r>
-        <w:t xml:space="preserve">most characteristic features: Participants are asked to locate a balloon with the help of a gaze cue.</w:t>
-      </w:r>
-      <w:r>
-        <w:t xml:space="preserve"> </w:t>
-      </w:r>
-      <w:r>
-        <w:t xml:space="preserve">The task consists of three different trial types (see Figure</w:t>
-      </w:r>
-      <w:r>
-        <w:t xml:space="preserve"> </w:t>
-      </w:r>
-      <w:r>
-        <w:t xml:space="preserve">1</w:t>
-      </w:r>
-      <w:r>
-        <w:t xml:space="preserve">).</w:t>
-      </w:r>
-      <w:r>
-        <w:t xml:space="preserve"> </w:t>
-      </w:r>
-      <w:r>
-        <w:t xml:space="preserve">In every trial, participants see an agent (boy or girl) looking out of a house with a balloon (red, blue, green, or yellow) in front of them.</w:t>
-      </w:r>
-      <w:r>
-        <w:t xml:space="preserve"> </w:t>
-      </w:r>
-      <w:r>
-        <w:t xml:space="preserve">The balloon falls down to the ground, while the eyes of the agent follow the movement of the balloon in a way that their centers always align.</w:t>
-      </w:r>
-      <w:r>
-        <w:t xml:space="preserve"> </w:t>
-      </w:r>
-      <w:r>
-        <w:t xml:space="preserve">Depending on the trial type, participants have different visual access to the balloon’s position.</w:t>
-      </w:r>
-      <w:r>
-        <w:t xml:space="preserve"> </w:t>
-      </w:r>
-      <w:r>
-        <w:t xml:space="preserve">In training 1, participants see the full trajectory of the balloon and directly have to touch the balloon itself.</w:t>
-      </w:r>
-      <w:r>
-        <w:t xml:space="preserve"> </w:t>
-      </w:r>
-      <w:r>
-        <w:t xml:space="preserve">In training 2, participants see most of the balloon’s movement, but a hedge covers the final location.</w:t>
-      </w:r>
-      <w:r>
-        <w:t xml:space="preserve"> </w:t>
-      </w:r>
-      <w:r>
-        <w:t xml:space="preserve">In test trials, a hedge grows at the beginning of the trial and participants see neither the movement nor the final position of the balloon.</w:t>
-      </w:r>
-      <w:r>
-        <w:t xml:space="preserve"> </w:t>
-      </w:r>
-      <w:r>
-        <w:t xml:space="preserve">The first trial of each type contains an audio description of the presented events (see supplements of</w:t>
-      </w:r>
-      <w:r>
-        <w:t xml:space="preserve"> </w:t>
-      </w:r>
-      <w:r>
-        <w:t xml:space="preserve">Bohn et al. (2024)</w:t>
-      </w:r>
-      <w:r>
-        <w:t xml:space="preserve">).</w:t>
-      </w:r>
-      <w:r>
-        <w:t xml:space="preserve"> </w:t>
-      </w:r>
-      <w:r>
-        <w:t xml:space="preserve">Notably, the instructions explicitly state that the agent is looking at the balloon.</w:t>
-      </w:r>
-    </w:p>
-    <w:p>
-      <w:pPr>
-        <w:pStyle w:val="Textkrper"/>
-      </w:pPr>
-      <w:r>
-        <w:t xml:space="preserve">The outcome variable is the distance between the participant’s touch and the balloon’s center.</w:t>
-      </w:r>
-      <w:r>
-        <w:t xml:space="preserve"> </w:t>
-      </w:r>
-      <w:r>
-        <w:t xml:space="preserve">Trials can be completed quickly and efficiently so that children can easily complete 15 trials within 10 minutes.</w:t>
-      </w:r>
-      <w:r>
-        <w:t xml:space="preserve"> </w:t>
-      </w:r>
-      <w:r>
-        <w:t xml:space="preserve">This drastically reduces drop-out rates.</w:t>
-      </w:r>
-      <w:r>
-        <w:t xml:space="preserve"> </w:t>
-      </w:r>
-      <w:r>
-        <w:t xml:space="preserve">By using essentially self-explanatory animations, language demands are kept to a minimum.</w:t>
-      </w:r>
-      <w:r>
-        <w:t xml:space="preserve"> </w:t>
-      </w:r>
-      <w:r>
-        <w:t xml:space="preserve">No differential feedback is given to keep trials comparable and avoid learning effects.</w:t>
-      </w:r>
-    </w:p>
-    <w:bookmarkEnd w:id="23"/>
-    <w:bookmarkStart w:id="24" w:name="randomization"/>
-    <w:p>
-      <w:pPr>
-        <w:pStyle w:val="berschrift3"/>
-      </w:pPr>
-      <w:r>
-        <w:t xml:space="preserve">Randomization.</w:t>
-      </w:r>
-    </w:p>
-    <w:p>
-      <w:pPr>
-        <w:pStyle w:val="FirstParagraph"/>
-      </w:pPr>
-      <w:r>
-        <w:t xml:space="preserve">The order of the agents, balloon colors (red, yellow, green, blue), and balloon positions are each randomized independently.</w:t>
-      </w:r>
-      <w:r>
-        <w:t xml:space="preserve"> </w:t>
-      </w:r>
-      <w:r>
-        <w:t xml:space="preserve">For the balloon positions, the entire width of the screen (1920 in</w:t>
-      </w:r>
-      <w:r>
-        <w:t xml:space="preserve"> </w:t>
-      </w:r>
-      <w:r>
-        <w:t xml:space="preserve">“</w:t>
-      </w:r>
-      <w:r>
-        <w:t xml:space="preserve">SVG units</w:t>
-      </w:r>
-      <w:r>
-        <w:t xml:space="preserve">”</w:t>
-      </w:r>
-      <w:r>
-        <w:t xml:space="preserve">) is divided into ten bins.</w:t>
-      </w:r>
-      <w:r>
-        <w:t xml:space="preserve"> </w:t>
-      </w:r>
-      <w:r>
-        <w:t xml:space="preserve">Exact coordinates (value between 0 far left and 1920 far right) within each bin are then randomly generated.</w:t>
-      </w:r>
-      <w:r>
-        <w:t xml:space="preserve"> </w:t>
-      </w:r>
-      <w:r>
-        <w:t xml:space="preserve">The number of repetitions for each agent, balloon color, and balloon bin is calculated based on the total number of trials and the number of unique agents, balloon colors, and bins, respectively.</w:t>
-      </w:r>
-      <w:r>
-        <w:t xml:space="preserve"> </w:t>
-      </w:r>
-      <w:r>
-        <w:t xml:space="preserve">All agents, balloon colors, and bins appear equally often and are not repeated in more than two consecutive trials.</w:t>
-      </w:r>
-      <w:r>
-        <w:t xml:space="preserve"> </w:t>
-      </w:r>
-      <w:r>
-        <w:t xml:space="preserve">If the total number of trials is not divisible by the number of unique elements, additional elements are randomly selected to make up for the remainder.</w:t>
-      </w:r>
-    </w:p>
-    <w:bookmarkEnd w:id="24"/>
-    <w:bookmarkStart w:id="31" w:name="cross-cultural-customization"/>
-    <w:p>
-      <w:pPr>
-        <w:pStyle w:val="berschrift3"/>
-      </w:pPr>
-      <w:r>
-        <w:t xml:space="preserve">Cross-cultural customization.</w:t>
-      </w:r>
-    </w:p>
-    <w:p>
-      <w:pPr>
-        <w:pStyle w:val="FirstParagraph"/>
-      </w:pPr>
-      <w:r>
-        <w:t xml:space="preserve">The TANGO–CC can be accessed via the following link: (</w:t>
-      </w:r>
-      <w:hyperlink r:id="rId20">
+        <w:t xml:space="preserve">This paper showcases the TANGO–CC (TANGO – Cross-Cultural), a standardized gaze following task that can be – and has been – adapted to several languages and communities.</w:t>
+      </w:r>
+      <w:r>
+        <w:t xml:space="preserve"> </w:t>
+      </w:r>
+      <w:r>
+        <w:t xml:space="preserve">We describe the task’s development and provide a tutorial for the open-source website (</w:t>
+      </w:r>
+      <w:hyperlink r:id="rId21">
         <w:r>
           <w:rPr>
             <w:rStyle w:val="Hyperlink"/>
           </w:rPr>
-          <w:t xml:space="preserve">https://ccp-odc.eva.mpg.de/TANGO--CC/</w:t>
+          <w:t xml:space="preserve">https://ccp-odc.eva.mpg.de/tango-cc/</w:t>
         </w:r>
       </w:hyperlink>
       <w:r>
@@ -1280,25 +1234,13 @@
         <w:t xml:space="preserve"> </w:t>
       </w:r>
       <w:r>
-        <w:t xml:space="preserve">In the first step, researchers can select the language for audio instructions, currently available for 13 different languages and even more dialects (see Table 1).</w:t>
-      </w:r>
-      <w:r>
-        <w:t xml:space="preserve"> </w:t>
-      </w:r>
-      <w:r>
-        <w:t xml:space="preserve">All written instructions are presented in English because they are not directed to the participant but to the research assistant who guides the participant through the task.</w:t>
-      </w:r>
-      <w:r>
-        <w:t xml:space="preserve"> </w:t>
-      </w:r>
-      <w:r>
-        <w:t xml:space="preserve">The task can either be started with the default settings or further customized.</w:t>
-      </w:r>
-      <w:r>
-        <w:t xml:space="preserve"> </w:t>
-      </w:r>
-      <w:r>
-        <w:t xml:space="preserve">The default settings use the version applied in</w:t>
+        <w:t xml:space="preserve">We assess its cross-cultural applicability based on data from a large cross-cultural sample of 2.5- to 11-year-olds from 17 different urban/rural communities across the world and discuss the task’s psychometrics.</w:t>
+      </w:r>
+      <w:r>
+        <w:t xml:space="preserve"> </w:t>
+      </w:r>
+      <w:r>
+        <w:t xml:space="preserve">The task and all its adaptations have been initially designed for a paper by</w:t>
       </w:r>
       <w:r>
         <w:t xml:space="preserve"> </w:t>
@@ -1307,10 +1249,100 @@
         <w:t xml:space="preserve">Bohn et al. (2024)</w:t>
       </w:r>
       <w:r>
-        <w:t xml:space="preserve"> </w:t>
-      </w:r>
-      <w:r>
-        <w:t xml:space="preserve">based on the selected language.</w:t>
+        <w:t xml:space="preserve">, and we re-use the data set in this paper.</w:t>
+      </w:r>
+    </w:p>
+    <w:bookmarkEnd w:id="22"/>
+    <w:bookmarkStart w:id="36" w:name="task-development"/>
+    <w:p>
+      <w:pPr>
+        <w:pStyle w:val="berschrift1"/>
+      </w:pPr>
+      <w:r>
+        <w:t xml:space="preserve">Task development</w:t>
+      </w:r>
+    </w:p>
+    <w:bookmarkStart w:id="23" w:name="approach"/>
+    <w:p>
+      <w:pPr>
+        <w:pStyle w:val="berschrift2"/>
+      </w:pPr>
+      <w:r>
+        <w:t xml:space="preserve">Approach</w:t>
+      </w:r>
+    </w:p>
+    <w:p>
+      <w:pPr>
+        <w:pStyle w:val="FirstParagraph"/>
+      </w:pPr>
+      <w:r>
+        <w:t xml:space="preserve">In a perfect world, developing a cross-cultural task would include international collaboration and diverse samples from the beginning, already during study design, piloting and item selection.</w:t>
+      </w:r>
+      <w:r>
+        <w:t xml:space="preserve"> </w:t>
+      </w:r>
+      <w:r>
+        <w:t xml:space="preserve">As this seems hardly feasible, we present a pragmatic approach.</w:t>
+      </w:r>
+      <w:r>
+        <w:t xml:space="preserve"> </w:t>
+      </w:r>
+      <w:r>
+        <w:t xml:space="preserve">The TANGO-CC was first implemented in one context, in our case Leipzig, Germany</w:t>
+      </w:r>
+      <w:r>
+        <w:t xml:space="preserve"> </w:t>
+      </w:r>
+      <w:r>
+        <w:t xml:space="preserve">(Prein et al., 2023)</w:t>
+      </w:r>
+      <w:r>
+        <w:t xml:space="preserve">.</w:t>
+      </w:r>
+      <w:r>
+        <w:t xml:space="preserve"> </w:t>
+      </w:r>
+      <w:r>
+        <w:t xml:space="preserve">Here, the task’s reliability and validity were assessed in detail.</w:t>
+      </w:r>
+      <w:r>
+        <w:t xml:space="preserve"> </w:t>
+      </w:r>
+      <w:r>
+        <w:t xml:space="preserve">Even though this does not guarantee that the task will be valid and reliable in another context, it substantially increases the likelihood.</w:t>
+      </w:r>
+      <w:r>
+        <w:t xml:space="preserve"> </w:t>
+      </w:r>
+      <w:r>
+        <w:t xml:space="preserve">Second, we reassessed the TANGO–CC’s measurement quality (i.e., variability and reliability) across diverse communities by analyzing the data from</w:t>
+      </w:r>
+      <w:r>
+        <w:t xml:space="preserve"> </w:t>
+      </w:r>
+      <w:r>
+        <w:t xml:space="preserve">Bohn et al. (2024)</w:t>
+      </w:r>
+      <w:r>
+        <w:t xml:space="preserve">, who used the task to collect data in 17 communities.</w:t>
+      </w:r>
+      <w:r>
+        <w:t xml:space="preserve"> </w:t>
+      </w:r>
+      <w:r>
+        <w:t xml:space="preserve">Therefore, our procedure maintains a balance between a detailed analysis of the task’s psychometric properties and a swift and feasible task adaptation.</w:t>
+      </w:r>
+      <w:r>
+        <w:t xml:space="preserve"> </w:t>
+      </w:r>
+      <w:r>
+        <w:t xml:space="preserve">In the following, we describe the different steps in further detail.</w:t>
+      </w:r>
+      <w:r>
+        <w:t xml:space="preserve"> </w:t>
+      </w:r>
+      <w:r>
+        <w:t xml:space="preserve">We hope that not just the TANGO–CC but also our pragmatic approach to constructing it will be helpful for other researchers.</w:t>
       </w:r>
     </w:p>
     <w:p>
@@ -1318,7 +1350,19 @@
         <w:pStyle w:val="Textkrper"/>
       </w:pPr>
       <w:r>
-        <w:t xml:space="preserve">If researchers choose to customize the task (see Figure</w:t>
+        <w:t xml:space="preserve">In the first step, the task’s underlying structure was designed.</w:t>
+      </w:r>
+      <w:r>
+        <w:t xml:space="preserve"> </w:t>
+      </w:r>
+      <w:r>
+        <w:t xml:space="preserve">The TANGO–CC measures the precision with which participants locate an agent’s attentional focus.</w:t>
+      </w:r>
+      <w:r>
+        <w:t xml:space="preserve"> </w:t>
+      </w:r>
+      <w:r>
+        <w:t xml:space="preserve">The participant’s task is to locate a target by following the agent’s gaze (see Figure</w:t>
       </w:r>
       <w:r>
         <w:t xml:space="preserve"> </w:t>
@@ -1327,49 +1371,47 @@
         <w:t xml:space="preserve">1</w:t>
       </w:r>
       <w:r>
-        <w:t xml:space="preserve">), the number of trials can be chosen for each trial type.</w:t>
-      </w:r>
-      <w:r>
-        <w:t xml:space="preserve"> </w:t>
-      </w:r>
-      <w:r>
-        <w:t xml:space="preserve">As the trial types build up on each other, each trial type is necessary to understand the structure of the task and needs to be completed before the next trial type starts.</w:t>
-      </w:r>
-      <w:r>
-        <w:t xml:space="preserve"> </w:t>
-      </w:r>
-      <w:r>
-        <w:t xml:space="preserve">Therefore, no trial type can be skipped.</w:t>
-      </w:r>
-      <w:r>
-        <w:t xml:space="preserve"> </w:t>
-      </w:r>
-      <w:r>
-        <w:t xml:space="preserve">The minimum number of trials per type is 1; the maximum is 100.</w:t>
-      </w:r>
-      <w:r>
-        <w:t xml:space="preserve"> </w:t>
-      </w:r>
-      <w:r>
-        <w:t xml:space="preserve">One out of four different backgrounds can be selected.</w:t>
-      </w:r>
-      <w:r>
-        <w:t xml:space="preserve"> </w:t>
-      </w:r>
-      <w:r>
-        <w:t xml:space="preserve">Finally, there are 50 diverse human faces (50% female, 50% male) from which researchers can choose.</w:t>
-      </w:r>
-      <w:r>
-        <w:t xml:space="preserve"> </w:t>
-      </w:r>
-      <w:r>
-        <w:t xml:space="preserve">No constraint exists on how many faces are allowed (min 1, max 50).</w:t>
-      </w:r>
-      <w:r>
-        <w:t xml:space="preserve"> </w:t>
-      </w:r>
-      <w:r>
-        <w:t xml:space="preserve">Once all the settings are adjusted, the customized task is compiled.</w:t>
+        <w:t xml:space="preserve">).</w:t>
+      </w:r>
+      <w:r>
+        <w:t xml:space="preserve"> </w:t>
+      </w:r>
+      <w:r>
+        <w:t xml:space="preserve">Precision was measured in a continuous way as the distance between the participant’s click on the screen (</w:t>
+      </w:r>
+      <w:r>
+        <w:rPr>
+          <w:iCs/>
+          <w:i/>
+        </w:rPr>
+        <w:t xml:space="preserve">i.e.</w:t>
+      </w:r>
+      <w:r>
+        <w:t xml:space="preserve">, where the participant thinks the target is) and the target’s real position.</w:t>
+      </w:r>
+      <w:r>
+        <w:t xml:space="preserve"> </w:t>
+      </w:r>
+      <w:r>
+        <w:t xml:space="preserve">The task’s core functionality is to animate the agent’s eyes so that they follow the target’s movement.</w:t>
+      </w:r>
+      <w:r>
+        <w:t xml:space="preserve"> </w:t>
+      </w:r>
+      <w:r>
+        <w:t xml:space="preserve">This basic structure was then embedded in the task’s superficial appearance (e.g., background scene) and audio instructions.</w:t>
+      </w:r>
+      <w:r>
+        <w:t xml:space="preserve"> </w:t>
+      </w:r>
+      <w:r>
+        <w:t xml:space="preserve">Once this structure was implemented, adaptations of the task were greatly simplified.</w:t>
+      </w:r>
+      <w:r>
+        <w:t xml:space="preserve"> </w:t>
+      </w:r>
+      <w:r>
+        <w:t xml:space="preserve">For example, we can change the background scene, the faces of the agent, and the target without changing how and what the task measures.</w:t>
       </w:r>
     </w:p>
     <w:p>
@@ -1377,19 +1419,58 @@
         <w:pStyle w:val="Textkrper"/>
       </w:pPr>
       <w:r>
-        <w:t xml:space="preserve">In the last step, researchers can enter an alphanumeric participant identifier (1 - 8 characters) and enable a webcam recording of the participant, if needed.</w:t>
-      </w:r>
-      <w:r>
-        <w:t xml:space="preserve"> </w:t>
-      </w:r>
-      <w:r>
-        <w:t xml:space="preserve">To save the selected settings, researchers can bookmark the URL so that the customized task can be easily accessed, and only the participant ID and choice of webcam recording need to be entered again.</w:t>
-      </w:r>
-      <w:r>
-        <w:t xml:space="preserve"> </w:t>
-      </w:r>
-      <w:r>
-        <w:t xml:space="preserve">The task can then be started.</w:t>
+        <w:t xml:space="preserve">This basic version of the TANGO was psychometrically evaluated in a prototypical WEIRD sample (German child sample; English-speaking remote adult sample) and was found to be highly reliable and valid</w:t>
+      </w:r>
+      <w:r>
+        <w:t xml:space="preserve"> </w:t>
+      </w:r>
+      <w:r>
+        <w:t xml:space="preserve">(Prein et al., 2023)</w:t>
+      </w:r>
+      <w:r>
+        <w:t xml:space="preserve">.</w:t>
+      </w:r>
+      <w:r>
+        <w:t xml:space="preserve"> </w:t>
+      </w:r>
+      <w:r>
+        <w:t xml:space="preserve">While participants got more and more precise in locating the attentional focus of the agent the older they were, individuals differed across all age groups and showed no floor- or ceiling effects.</w:t>
+      </w:r>
+      <w:r>
+        <w:t xml:space="preserve"> </w:t>
+      </w:r>
+      <w:r>
+        <w:t xml:space="preserve">Performance in the TANGO was linked to children’s receptive vocabulary and weakly related to factors of children’s daily social environment.</w:t>
+      </w:r>
+      <w:r>
+        <w:t xml:space="preserve"> </w:t>
+      </w:r>
+      <w:r>
+        <w:t xml:space="preserve">In another study,</w:t>
+      </w:r>
+      <w:r>
+        <w:t xml:space="preserve"> </w:t>
+      </w:r>
+      <w:r>
+        <w:t xml:space="preserve">Prein et al. (2024)</w:t>
+      </w:r>
+      <w:r>
+        <w:t xml:space="preserve"> </w:t>
+      </w:r>
+      <w:r>
+        <w:t xml:space="preserve">proposed a computational cognitive model that described gaze following as a social form of vector following.</w:t>
+      </w:r>
+      <w:r>
+        <w:t xml:space="preserve"> </w:t>
+      </w:r>
+      <w:r>
+        <w:t xml:space="preserve">Gaze following, as measured by the TANGO, was related to children’s non-social vector following and visual perspective-taking abilities.</w:t>
+      </w:r>
+      <w:r>
+        <w:t xml:space="preserve"> </w:t>
+      </w:r>
+      <w:r>
+        <w:t xml:space="preserve">These connections to related constructs indicate the task’s validity in the tested WEIRD setting.</w:t>
       </w:r>
     </w:p>
     <w:p>
@@ -1397,14 +1478,310 @@
         <w:pStyle w:val="Textkrper"/>
       </w:pPr>
       <w:r>
-        <w:t xml:space="preserve">The source code of the task is available on GitHub (</w:t>
-      </w:r>
-      <w:hyperlink r:id="rId25">
+        <w:t xml:space="preserve">To adapt the task for cross-cultural data collection, we generated a set of human cartoon faces that were judged by researchers and research assistants from each target community to be representative of the local population (see Figure</w:t>
+      </w:r>
+      <w:r>
+        <w:t xml:space="preserve"> </w:t>
+      </w:r>
+      <w:r>
+        <w:t xml:space="preserve">1</w:t>
+      </w:r>
+      <w:r>
+        <w:t xml:space="preserve">).</w:t>
+      </w:r>
+      <w:r>
+        <w:t xml:space="preserve"> </w:t>
+      </w:r>
+      <w:r>
+        <w:t xml:space="preserve">Similarly, different backgrounds were created that roughly represented a typical accommodation in each community.</w:t>
+      </w:r>
+      <w:r>
+        <w:t xml:space="preserve"> </w:t>
+      </w:r>
+      <w:r>
+        <w:t xml:space="preserve">Audio instructions were translated into the corresponding local language.</w:t>
+      </w:r>
+      <w:r>
+        <w:t xml:space="preserve"> </w:t>
+      </w:r>
+      <w:r>
+        <w:t xml:space="preserve">By back-translating these instructions, we ensured the original meaning did not change.</w:t>
+      </w:r>
+      <w:r>
+        <w:t xml:space="preserve"> </w:t>
+      </w:r>
+      <w:r>
+        <w:t xml:space="preserve">Sometimes, specific words were linguistically slightly modified, although functionally equivalent (e.g.,</w:t>
+      </w:r>
+      <w:r>
+        <w:t xml:space="preserve"> </w:t>
+      </w:r>
+      <w:r>
+        <w:t xml:space="preserve">“</w:t>
+      </w:r>
+      <w:r>
+        <w:t xml:space="preserve">bush</w:t>
+      </w:r>
+      <w:r>
+        <w:t xml:space="preserve">”</w:t>
+      </w:r>
+      <w:r>
+        <w:t xml:space="preserve"> </w:t>
+      </w:r>
+      <w:r>
+        <w:t xml:space="preserve">instead of</w:t>
+      </w:r>
+      <w:r>
+        <w:t xml:space="preserve"> </w:t>
+      </w:r>
+      <w:r>
+        <w:t xml:space="preserve">“</w:t>
+      </w:r>
+      <w:r>
+        <w:t xml:space="preserve">hedge</w:t>
+      </w:r>
+      <w:r>
+        <w:t xml:space="preserve">”</w:t>
+      </w:r>
+      <w:r>
+        <w:t xml:space="preserve">), to ensure that all participants understood the instructions.</w:t>
+      </w:r>
+      <w:r>
+        <w:t xml:space="preserve"> </w:t>
+      </w:r>
+      <w:r>
+        <w:t xml:space="preserve">In the following, we describe how researchers can use and customize the TANGO–CC in more detail.</w:t>
+      </w:r>
+    </w:p>
+    <w:bookmarkEnd w:id="23"/>
+    <w:bookmarkStart w:id="35" w:name="features-of-the-tangocc"/>
+    <w:p>
+      <w:pPr>
+        <w:pStyle w:val="berschrift2"/>
+      </w:pPr>
+      <w:r>
+        <w:t xml:space="preserve">Features of the TANGO–CC</w:t>
+      </w:r>
+    </w:p>
+    <w:bookmarkStart w:id="24" w:name="trials"/>
+    <w:p>
+      <w:pPr>
+        <w:pStyle w:val="berschrift3"/>
+      </w:pPr>
+      <w:r>
+        <w:t xml:space="preserve">Trials.</w:t>
+      </w:r>
+    </w:p>
+    <w:p>
+      <w:pPr>
+        <w:pStyle w:val="FirstParagraph"/>
+      </w:pPr>
+      <w:r>
+        <w:t xml:space="preserve">We quickly recap the TANGO’s</w:t>
+      </w:r>
+      <w:r>
+        <w:t xml:space="preserve"> </w:t>
+      </w:r>
+      <w:r>
+        <w:t xml:space="preserve">(Prein et al., 2023)</w:t>
+      </w:r>
+      <w:r>
+        <w:t xml:space="preserve"> </w:t>
+      </w:r>
+      <w:r>
+        <w:t xml:space="preserve">most characteristic features: Participants are asked to locate a balloon with the help of a gaze cue.</w:t>
+      </w:r>
+      <w:r>
+        <w:t xml:space="preserve"> </w:t>
+      </w:r>
+      <w:r>
+        <w:t xml:space="preserve">The task consists of three different trial types (see Figure</w:t>
+      </w:r>
+      <w:r>
+        <w:t xml:space="preserve"> </w:t>
+      </w:r>
+      <w:r>
+        <w:t xml:space="preserve">1</w:t>
+      </w:r>
+      <w:r>
+        <w:t xml:space="preserve">).</w:t>
+      </w:r>
+      <w:r>
+        <w:t xml:space="preserve"> </w:t>
+      </w:r>
+      <w:r>
+        <w:t xml:space="preserve">In every trial, participants see an agent (boy or girl) looking out of a house with a balloon (red, blue, green, or yellow) in front of them.</w:t>
+      </w:r>
+      <w:r>
+        <w:t xml:space="preserve"> </w:t>
+      </w:r>
+      <w:r>
+        <w:t xml:space="preserve">The balloon falls down to the ground, while the eyes of the agent follow the movement of the balloon in a way that their centers always align.</w:t>
+      </w:r>
+      <w:r>
+        <w:t xml:space="preserve"> </w:t>
+      </w:r>
+      <w:r>
+        <w:t xml:space="preserve">Depending on the trial type, participants have different visual access to the balloon’s position.</w:t>
+      </w:r>
+      <w:r>
+        <w:t xml:space="preserve"> </w:t>
+      </w:r>
+      <w:r>
+        <w:t xml:space="preserve">In training 1, participants see the full trajectory of the balloon and directly have to touch the balloon itself.</w:t>
+      </w:r>
+      <w:r>
+        <w:t xml:space="preserve"> </w:t>
+      </w:r>
+      <w:r>
+        <w:t xml:space="preserve">In training 2, participants see most of the balloon’s movement, but a hedge covers the final location.</w:t>
+      </w:r>
+      <w:r>
+        <w:t xml:space="preserve"> </w:t>
+      </w:r>
+      <w:r>
+        <w:t xml:space="preserve">In test trials, a hedge grows at the beginning of the trial and participants see neither the movement nor the final position of the balloon.</w:t>
+      </w:r>
+      <w:r>
+        <w:t xml:space="preserve"> </w:t>
+      </w:r>
+      <w:r>
+        <w:t xml:space="preserve">The first trial of each type contains an audio description of the presented events (see supplements of</w:t>
+      </w:r>
+      <w:r>
+        <w:t xml:space="preserve"> </w:t>
+      </w:r>
+      <w:r>
+        <w:t xml:space="preserve">Bohn et al. (2024)</w:t>
+      </w:r>
+      <w:r>
+        <w:t xml:space="preserve">).</w:t>
+      </w:r>
+      <w:r>
+        <w:t xml:space="preserve"> </w:t>
+      </w:r>
+      <w:r>
+        <w:t xml:space="preserve">Notably, the instructions explicitly state that the agent is looking at the balloon.</w:t>
+      </w:r>
+    </w:p>
+    <w:p>
+      <w:pPr>
+        <w:pStyle w:val="Textkrper"/>
+      </w:pPr>
+      <w:r>
+        <w:t xml:space="preserve">The outcome variable is the distance between the participant’s touch and the balloon’s center.</w:t>
+      </w:r>
+      <w:r>
+        <w:t xml:space="preserve"> </w:t>
+      </w:r>
+      <w:r>
+        <w:t xml:space="preserve">Trials can be completed quickly and efficiently so that children can easily complete 15 trials within 10 minutes.</w:t>
+      </w:r>
+      <w:r>
+        <w:t xml:space="preserve"> </w:t>
+      </w:r>
+      <w:r>
+        <w:t xml:space="preserve">This drastically reduces drop-out rates.</w:t>
+      </w:r>
+      <w:r>
+        <w:t xml:space="preserve"> </w:t>
+      </w:r>
+      <w:r>
+        <w:t xml:space="preserve">By using essentially self-explanatory animations, language demands are kept to a minimum.</w:t>
+      </w:r>
+      <w:r>
+        <w:t xml:space="preserve"> </w:t>
+      </w:r>
+      <w:r>
+        <w:t xml:space="preserve">No differential feedback is given to keep trials comparable and avoid learning effects.</w:t>
+      </w:r>
+    </w:p>
+    <w:bookmarkEnd w:id="24"/>
+    <w:bookmarkStart w:id="25" w:name="randomization"/>
+    <w:p>
+      <w:pPr>
+        <w:pStyle w:val="berschrift3"/>
+      </w:pPr>
+      <w:r>
+        <w:t xml:space="preserve">Randomization.</w:t>
+      </w:r>
+    </w:p>
+    <w:p>
+      <w:pPr>
+        <w:pStyle w:val="FirstParagraph"/>
+      </w:pPr>
+      <w:r>
+        <w:t xml:space="preserve">The order of the agents, balloon colors (red, yellow, green, blue), and balloon positions are each randomized independently.</w:t>
+      </w:r>
+      <w:r>
+        <w:t xml:space="preserve"> </w:t>
+      </w:r>
+      <w:r>
+        <w:t xml:space="preserve">For the balloon positions, the entire width of the screen (1920 in</w:t>
+      </w:r>
+      <w:r>
+        <w:t xml:space="preserve"> </w:t>
+      </w:r>
+      <w:r>
+        <w:t xml:space="preserve">“</w:t>
+      </w:r>
+      <w:r>
+        <w:t xml:space="preserve">SVG units</w:t>
+      </w:r>
+      <w:r>
+        <w:t xml:space="preserve">”</w:t>
+      </w:r>
+      <w:r>
+        <w:t xml:space="preserve">) is divided into ten bins.</w:t>
+      </w:r>
+      <w:r>
+        <w:t xml:space="preserve"> </w:t>
+      </w:r>
+      <w:r>
+        <w:t xml:space="preserve">Exact coordinates (value between 0 far left and 1920 far right) within each bin are then randomly generated.</w:t>
+      </w:r>
+      <w:r>
+        <w:t xml:space="preserve"> </w:t>
+      </w:r>
+      <w:r>
+        <w:t xml:space="preserve">The number of repetitions for each agent, balloon color, and balloon bin is calculated based on the total number of trials and the number of unique agents, balloon colors, and bins, respectively.</w:t>
+      </w:r>
+      <w:r>
+        <w:t xml:space="preserve"> </w:t>
+      </w:r>
+      <w:r>
+        <w:t xml:space="preserve">All agents, balloon colors, and bins appear equally often and are not repeated in more than two consecutive trials.</w:t>
+      </w:r>
+      <w:r>
+        <w:t xml:space="preserve"> </w:t>
+      </w:r>
+      <w:r>
+        <w:t xml:space="preserve">If the total number of trials is not divisible by the number of unique elements, additional elements are randomly selected to make up for the remainder.</w:t>
+      </w:r>
+    </w:p>
+    <w:bookmarkEnd w:id="25"/>
+    <w:bookmarkStart w:id="32" w:name="cross-cultural-customization"/>
+    <w:p>
+      <w:pPr>
+        <w:pStyle w:val="berschrift3"/>
+      </w:pPr>
+      <w:r>
+        <w:t xml:space="preserve">Cross-cultural customization.</w:t>
+      </w:r>
+    </w:p>
+    <w:p>
+      <w:pPr>
+        <w:pStyle w:val="FirstParagraph"/>
+      </w:pPr>
+      <w:r>
+        <w:t xml:space="preserve">The TANGO–CC can be accessed via the following link: (</w:t>
+      </w:r>
+      <w:hyperlink r:id="rId21">
         <w:r>
           <w:rPr>
             <w:rStyle w:val="Hyperlink"/>
           </w:rPr>
-          <w:t xml:space="preserve">https://github.com/ccp-eva/TANGO--CC</w:t>
+          <w:t xml:space="preserve">https://ccp-odc.eva.mpg.de/tango-cc/</w:t>
         </w:r>
       </w:hyperlink>
       <w:r>
@@ -1414,6 +1791,140 @@
         <w:t xml:space="preserve"> </w:t>
       </w:r>
       <w:r>
+        <w:t xml:space="preserve">In the first step, researchers can select the language for audio instructions, currently available for 13 different languages and even more dialects (see Table 1).</w:t>
+      </w:r>
+      <w:r>
+        <w:t xml:space="preserve"> </w:t>
+      </w:r>
+      <w:r>
+        <w:t xml:space="preserve">All written instructions are presented in English because they are not directed to the participant but to the research assistant who guides the participant through the task.</w:t>
+      </w:r>
+      <w:r>
+        <w:t xml:space="preserve"> </w:t>
+      </w:r>
+      <w:r>
+        <w:t xml:space="preserve">The task can either be started with the default settings or further customized.</w:t>
+      </w:r>
+      <w:r>
+        <w:t xml:space="preserve"> </w:t>
+      </w:r>
+      <w:r>
+        <w:t xml:space="preserve">The default settings use the version applied in</w:t>
+      </w:r>
+      <w:r>
+        <w:t xml:space="preserve"> </w:t>
+      </w:r>
+      <w:r>
+        <w:t xml:space="preserve">Bohn et al. (2024)</w:t>
+      </w:r>
+      <w:r>
+        <w:t xml:space="preserve"> </w:t>
+      </w:r>
+      <w:r>
+        <w:t xml:space="preserve">based on the selected language.</w:t>
+      </w:r>
+    </w:p>
+    <w:p>
+      <w:pPr>
+        <w:pStyle w:val="Textkrper"/>
+      </w:pPr>
+      <w:r>
+        <w:t xml:space="preserve">If researchers choose to customize the task (see Figure</w:t>
+      </w:r>
+      <w:r>
+        <w:t xml:space="preserve"> </w:t>
+      </w:r>
+      <w:r>
+        <w:t xml:space="preserve">1</w:t>
+      </w:r>
+      <w:r>
+        <w:t xml:space="preserve">), the number of trials can be chosen for each trial type.</w:t>
+      </w:r>
+      <w:r>
+        <w:t xml:space="preserve"> </w:t>
+      </w:r>
+      <w:r>
+        <w:t xml:space="preserve">As the trial types build up on each other, each trial type is necessary to understand the structure of the task and needs to be completed before the next trial type starts.</w:t>
+      </w:r>
+      <w:r>
+        <w:t xml:space="preserve"> </w:t>
+      </w:r>
+      <w:r>
+        <w:t xml:space="preserve">Therefore, no trial type can be skipped.</w:t>
+      </w:r>
+      <w:r>
+        <w:t xml:space="preserve"> </w:t>
+      </w:r>
+      <w:r>
+        <w:t xml:space="preserve">The minimum number of trials per type is 1; the maximum is 100.</w:t>
+      </w:r>
+      <w:r>
+        <w:t xml:space="preserve"> </w:t>
+      </w:r>
+      <w:r>
+        <w:t xml:space="preserve">One out of four different backgrounds can be selected.</w:t>
+      </w:r>
+      <w:r>
+        <w:t xml:space="preserve"> </w:t>
+      </w:r>
+      <w:r>
+        <w:t xml:space="preserve">Finally, there are 50 diverse human faces (50% female, 50% male) from which researchers can choose.</w:t>
+      </w:r>
+      <w:r>
+        <w:t xml:space="preserve"> </w:t>
+      </w:r>
+      <w:r>
+        <w:t xml:space="preserve">No constraint exists on how many faces are allowed (min 1, max 50).</w:t>
+      </w:r>
+      <w:r>
+        <w:t xml:space="preserve"> </w:t>
+      </w:r>
+      <w:r>
+        <w:t xml:space="preserve">Once all the settings are adjusted, the customized task is compiled.</w:t>
+      </w:r>
+    </w:p>
+    <w:p>
+      <w:pPr>
+        <w:pStyle w:val="Textkrper"/>
+      </w:pPr>
+      <w:r>
+        <w:t xml:space="preserve">In the last step, researchers can enter an alphanumeric participant identifier (1 - 8 characters) and enable a webcam recording of the participant, if needed.</w:t>
+      </w:r>
+      <w:r>
+        <w:t xml:space="preserve"> </w:t>
+      </w:r>
+      <w:r>
+        <w:t xml:space="preserve">To save the selected settings, researchers can bookmark the URL so that the customized task can be easily accessed, and only the participant ID and choice of webcam recording need to be entered again.</w:t>
+      </w:r>
+      <w:r>
+        <w:t xml:space="preserve"> </w:t>
+      </w:r>
+      <w:r>
+        <w:t xml:space="preserve">The task can then be started.</w:t>
+      </w:r>
+    </w:p>
+    <w:p>
+      <w:pPr>
+        <w:pStyle w:val="Textkrper"/>
+      </w:pPr>
+      <w:r>
+        <w:t xml:space="preserve">The source code of the task is available on GitHub (</w:t>
+      </w:r>
+      <w:hyperlink r:id="rId26">
+        <w:r>
+          <w:rPr>
+            <w:rStyle w:val="Hyperlink"/>
+          </w:rPr>
+          <w:t xml:space="preserve">https://github.com/ccp-eva/tango-cc</w:t>
+        </w:r>
+      </w:hyperlink>
+      <w:r>
+        <w:t xml:space="preserve">).</w:t>
+      </w:r>
+      <w:r>
+        <w:t xml:space="preserve"> </w:t>
+      </w:r>
+      <w:r>
         <w:t xml:space="preserve">By directly editing the</w:t>
       </w:r>
       <w:r>
@@ -1451,8 +1962,8 @@
       <w:pPr>
         <w:pStyle w:val="TableCaption"/>
       </w:pPr>
-      <w:bookmarkStart w:id="26" w:name="tab:langtab"/>
-      <w:bookmarkEnd w:id="26"/>
+      <w:bookmarkStart w:id="27" w:name="tab:langtab"/>
+      <w:bookmarkEnd w:id="27"/>
       <w:r>
         <w:t xml:space="preserve">Table </w:t>
       </w:r>
@@ -2144,18 +2655,18 @@
           <wp:inline>
             <wp:extent cx="5969000" cy="5969000"/>
             <wp:effectExtent b="0" l="0" r="0" t="0"/>
-            <wp:docPr descr="Figure 1: Customizable components of the TANGO–CC. Researchers can select the language of the audio instructions, the number of trials per trial type, the background, and the agent’s face. Screenshots of the trials show the proceeding events: In training 1, an agent looks at a balloon that falls to the ground, and participants have to respond by touching the balloon. In training 2, the balloon falls behind the hedge while its flight is still visible. Participants respond by touching the hedge where they think the balloon is. In test trials, the balloon’s movement and final position are covered by a hedge, and participants respond by touching the hedge. In the task, all movements are smoothly animated (no still pictures). Yellow frames indicate the time point when participants respond (only illustrative, not shown during the task)." title="" id="28" name="Picture"/>
+            <wp:docPr descr="Figure 1: Customizable components of the TANGO–CC. Researchers can select the language of the audio instructions, the number of trials per trial type, the background, and the agent’s face. Screenshots of the trials show the proceeding events: In training 1, an agent looks at a balloon that falls to the ground, and participants have to respond by touching the balloon. In training 2, the balloon falls behind the hedge while its flight is still visible. Participants respond by touching the hedge where they think the balloon is. In test trials, the balloon’s movement and final position are covered by a hedge, and participants respond by touching the hedge. In the task, all movements are smoothly animated (no still pictures). Yellow frames indicate the time point when participants respond (only illustrative, not shown during the task)." title="" id="29" name="Picture"/>
             <a:graphic>
               <a:graphicData uri="http://schemas.openxmlformats.org/drawingml/2006/picture">
                 <pic:pic>
                   <pic:nvPicPr>
-                    <pic:cNvPr descr="../figures/TANGO-CC-procedure.png" id="29" name="Picture"/>
+                    <pic:cNvPr descr="../figures/TANGO-CC-procedure.png" id="30" name="Picture"/>
                     <pic:cNvPicPr>
                       <a:picLocks noChangeArrowheads="1" noChangeAspect="1"/>
                     </pic:cNvPicPr>
                   </pic:nvPicPr>
                   <pic:blipFill>
-                    <a:blip r:embed="rId27"/>
+                    <a:blip r:embed="rId28"/>
                     <a:stretch>
                       <a:fillRect/>
                     </a:stretch>
@@ -2186,8 +2697,8 @@
       <w:pPr>
         <w:pStyle w:val="ImageCaption"/>
       </w:pPr>
-      <w:bookmarkStart w:id="30" w:name="fig:fig1"/>
-      <w:bookmarkEnd w:id="30"/>
+      <w:bookmarkStart w:id="31" w:name="fig:fig1"/>
+      <w:bookmarkEnd w:id="31"/>
       <w:r>
         <w:t xml:space="preserve">Figure 1:</w:t>
       </w:r>
@@ -2208,8 +2719,8 @@
         <w:t xml:space="preserve">Researchers can select the language of the audio instructions, the number of trials per trial type, the background, and the agent’s face. Screenshots of the trials show the proceeding events: In training 1, an agent looks at a balloon that falls to the ground, and participants have to respond by touching the balloon. In training 2, the balloon falls behind the hedge while its flight is still visible. Participants respond by touching the hedge where they think the balloon is. In test trials, the balloon’s movement and final position are covered by a hedge, and participants respond by touching the hedge. In the task, all movements are smoothly animated (no still pictures). Yellow frames indicate the time point when participants respond (only illustrative, not shown during the task).</w:t>
       </w:r>
     </w:p>
-    <w:bookmarkEnd w:id="31"/>
-    <w:bookmarkStart w:id="33" w:name="task-implementation"/>
+    <w:bookmarkEnd w:id="32"/>
+    <w:bookmarkStart w:id="34" w:name="task-implementation"/>
     <w:p>
       <w:pPr>
         <w:pStyle w:val="berschrift3"/>
@@ -2304,7 +2815,7 @@
       <w:r>
         <w:t xml:space="preserve">Importantly, the web app implementation does not necessarily need a working WIFI connection: An offline, local version of the task can be quickly set up for devices that support Node.js (</w:t>
       </w:r>
-      <w:hyperlink r:id="rId32">
+      <w:hyperlink r:id="rId33">
         <w:r>
           <w:rPr>
             <w:rStyle w:val="Hyperlink"/>
@@ -2389,10 +2900,10 @@
         <w:t xml:space="preserve">.</w:t>
       </w:r>
     </w:p>
-    <w:bookmarkEnd w:id="33"/>
     <w:bookmarkEnd w:id="34"/>
     <w:bookmarkEnd w:id="35"/>
-    <w:bookmarkStart w:id="44" w:name="psychometric-evaluation"/>
+    <w:bookmarkEnd w:id="36"/>
+    <w:bookmarkStart w:id="45" w:name="psychometric-evaluation"/>
     <w:p>
       <w:pPr>
         <w:pStyle w:val="berschrift1"/>
@@ -2401,7 +2912,7 @@
         <w:t xml:space="preserve">Psychometric evaluation</w:t>
       </w:r>
     </w:p>
-    <w:bookmarkStart w:id="36" w:name="data-set"/>
+    <w:bookmarkStart w:id="37" w:name="data-set"/>
     <w:p>
       <w:pPr>
         <w:pStyle w:val="berschrift2"/>
@@ -2491,8 +3002,8 @@
         <w:t xml:space="preserve">.</w:t>
       </w:r>
     </w:p>
-    <w:bookmarkEnd w:id="36"/>
-    <w:bookmarkStart w:id="41" w:name="individual-differences"/>
+    <w:bookmarkEnd w:id="37"/>
+    <w:bookmarkStart w:id="42" w:name="individual-differences"/>
     <w:p>
       <w:pPr>
         <w:pStyle w:val="berschrift2"/>
@@ -2510,18 +3021,18 @@
           <wp:inline>
             <wp:extent cx="5969000" cy="5471583"/>
             <wp:effectExtent b="0" l="0" r="0" t="0"/>
-            <wp:docPr descr="Figure 2: Measurement of the TANGO–CC by community. (A) Mean imprecision in locating the agent’s attentional focus by community (alphabetically) and trial type. Imprecision is defined as the distance between the participant’s touch and the balloon’s center in units of balloon width. For a depiction of each trial’s procedure, see Figure 1. (B) Internal consistency estimates by community, following three different approaches. In the odd-even split, the size of points reflects the sample size in each community. In the stratified approach with and without age correction, density curves show the posterior distributions of the GLMM." title="" id="38" name="Picture"/>
+            <wp:docPr descr="Figure 2: Measurement of the TANGO–CC by community. (A) Mean imprecision in locating the agent’s attentional focus by community (alphabetically) and trial type. Imprecision is defined as the distance between the participant’s touch and the balloon’s center in units of balloon width. For a depiction of each trial’s procedure, see Figure 1. (B) Internal consistency estimates by community, following three different approaches. In the odd-even split, the size of points reflects the sample size in each community. In the stratified approach with and without age correction, density curves show the posterior distributions of the GLMM." title="" id="39" name="Picture"/>
             <a:graphic>
               <a:graphicData uri="http://schemas.openxmlformats.org/drawingml/2006/picture">
                 <pic:pic>
                   <pic:nvPicPr>
-                    <pic:cNvPr descr="../figures/TANGO-CC-results.png" id="39" name="Picture"/>
+                    <pic:cNvPr descr="../figures/TANGO-CC-results.png" id="40" name="Picture"/>
                     <pic:cNvPicPr>
                       <a:picLocks noChangeArrowheads="1" noChangeAspect="1"/>
                     </pic:cNvPicPr>
                   </pic:nvPicPr>
                   <pic:blipFill>
-                    <a:blip r:embed="rId37"/>
+                    <a:blip r:embed="rId38"/>
                     <a:stretch>
                       <a:fillRect/>
                     </a:stretch>
@@ -2552,8 +3063,8 @@
       <w:pPr>
         <w:pStyle w:val="ImageCaption"/>
       </w:pPr>
-      <w:bookmarkStart w:id="40" w:name="fig:fig2"/>
-      <w:bookmarkEnd w:id="40"/>
+      <w:bookmarkStart w:id="41" w:name="fig:fig2"/>
+      <w:bookmarkEnd w:id="41"/>
       <w:r>
         <w:t xml:space="preserve">Figure 2:</w:t>
       </w:r>
@@ -2588,13 +3099,13 @@
         <w:pStyle w:val="Textkrper"/>
       </w:pPr>
       <w:r>
-        <w:t xml:space="preserve">As a first feasibility check, we inspected the mean and standard deviations by community and compared performance in each trial type (training 1, training 2, test trials).</w:t>
-      </w:r>
-      <w:r>
-        <w:t xml:space="preserve"> </w:t>
-      </w:r>
-      <w:r>
-        <w:t xml:space="preserve">Performance was defined as the absolute click distance between the target center and the click x coordinate, scaled according to balloon widths.</w:t>
+        <w:t xml:space="preserve">First, we inspected the mean and standard deviations by community and compared performance in each trial type (training 1, training 2, test trials).</w:t>
+      </w:r>
+      <w:r>
+        <w:t xml:space="preserve"> </w:t>
+      </w:r>
+      <w:r>
+        <w:t xml:space="preserve">Performance was defined as the absolute click distance between the target center and the click x coordinate (measured in balloon widths).</w:t>
       </w:r>
       <w:r>
         <w:t xml:space="preserve"> </w:t>
@@ -2623,7 +3134,7 @@
         <w:t xml:space="preserve"> </w:t>
       </w:r>
       <w:r>
-        <w:t xml:space="preserve">All analyses were run in R version 4.3.3 (2024-02-29)</w:t>
+        <w:t xml:space="preserve">All analyses were run in R version 4.4.0 (2024-04-24)</w:t>
       </w:r>
       <w:r>
         <w:t xml:space="preserve"> </w:t>
@@ -2638,7 +3149,7 @@
         <w:t xml:space="preserve"> </w:t>
       </w:r>
       <w:r>
-        <w:t xml:space="preserve">GLMMs were fit with default priors using the function</w:t>
+        <w:t xml:space="preserve">GLMMs were fitted with default priors using the function</w:t>
       </w:r>
       <w:r>
         <w:t xml:space="preserve"> </w:t>
@@ -2718,7 +3229,7 @@
         <w:pStyle w:val="Textkrper"/>
       </w:pPr>
       <w:r>
-        <w:t xml:space="preserve">Our GLMM analysis supported the visual inspection of the data: the estimates for training 1 (</w:t>
+        <w:t xml:space="preserve">Our GLMM analysis supported the visual inspection of the data: the fixed-effect estimates for training 1 (</w:t>
       </w:r>
       <m:oMath>
         <m:r>
@@ -2758,7 +3269,7 @@
         <w:t xml:space="preserve"> </w:t>
       </w:r>
       <w:r>
-        <w:t xml:space="preserve">This effect was found across all communities (minimum estimate for training 1 = -2.87; minimum estimate for training 2 = -1.27).</w:t>
+        <w:t xml:space="preserve">This effect was found across all communities (random effects of trial type within community: minimum estimate for training 1 = -2.87; 95%CrI [-3.11; -2.60]; minimum estimate for training 2 = -1.27; 95%CrI [-1.51; -0.98]).</w:t>
       </w:r>
       <w:r>
         <w:t xml:space="preserve"> </w:t>
@@ -2776,7 +3287,7 @@
         <w:t xml:space="preserve"> </w:t>
       </w:r>
       <w:r>
-        <w:t xml:space="preserve">All communities showed great individual variation and overlapped in their imprecision levels (see Figure</w:t>
+        <w:t xml:space="preserve">All communities showed substantial individual variation and overlapped in their imprecision levels (see Figure</w:t>
       </w:r>
       <w:r>
         <w:t xml:space="preserve"> </w:t>
@@ -2835,8 +3346,8 @@
         <w:t xml:space="preserve">.</w:t>
       </w:r>
     </w:p>
-    <w:bookmarkEnd w:id="41"/>
-    <w:bookmarkStart w:id="43" w:name="reliability"/>
+    <w:bookmarkEnd w:id="42"/>
+    <w:bookmarkStart w:id="44" w:name="reliability"/>
     <w:p>
       <w:pPr>
         <w:pStyle w:val="berschrift2"/>
@@ -2970,7 +3481,7 @@
         <w:t xml:space="preserve"> </w:t>
       </w:r>
       <w:r>
-        <w:t xml:space="preserve">Because the process of generating stratified data sets is partly random, the model was fit 50 times for each community.</w:t>
+        <w:t xml:space="preserve">Because the process of generating stratified data sets is partly random, the model was fitted 50 times for each community.</w:t>
       </w:r>
       <w:r>
         <w:t xml:space="preserve"> </w:t>
@@ -3027,13 +3538,13 @@
         <w:t xml:space="preserve"> </w:t>
       </w:r>
       <w:r>
-        <w:t xml:space="preserve">&gt;.50), and indicated good internal consistency.</w:t>
+        <w:t xml:space="preserve">&gt; .50), and indicate good internal consistency.</w:t>
       </w:r>
       <w:r>
         <w:rPr>
           <w:rStyle w:val="Funotenzeichen"/>
         </w:rPr>
-        <w:footnoteReference w:id="42"/>
+        <w:footnoteReference w:id="43"/>
       </w:r>
       <w:r>
         <w:t xml:space="preserve"> </w:t>
@@ -3103,9 +3614,9 @@
         <w:t xml:space="preserve">= 17 communities) is too small to make substantial claims.</w:t>
       </w:r>
     </w:p>
-    <w:bookmarkEnd w:id="43"/>
     <w:bookmarkEnd w:id="44"/>
-    <w:bookmarkStart w:id="46" w:name="discussion"/>
+    <w:bookmarkEnd w:id="45"/>
+    <w:bookmarkStart w:id="47" w:name="discussion"/>
     <w:p>
       <w:pPr>
         <w:pStyle w:val="berschrift1"/>
@@ -3143,7 +3654,7 @@
         <w:t xml:space="preserve"> </w:t>
       </w:r>
       <w:r>
-        <w:t xml:space="preserve">Children’s imprecision in gaze following highly overlapped between communities: children performed similarly in the communities depending on the trial type, and within-community variation greatly exceeded between-community variation.</w:t>
+        <w:t xml:space="preserve">Children’s imprecision in gaze following highly overlapped between communities: children performed better in the training than the test trials, and within-community variation greatly exceeded between-community variation.</w:t>
       </w:r>
       <w:r>
         <w:t xml:space="preserve"> </w:t>
@@ -3289,12 +3800,12 @@
       <w:r>
         <w:t xml:space="preserve"> </w:t>
       </w:r>
-      <w:hyperlink r:id="rId45">
+      <w:hyperlink r:id="rId46">
         <w:r>
           <w:rPr>
             <w:rStyle w:val="Hyperlink"/>
           </w:rPr>
-          <w:t xml:space="preserve">https://ccp-odc.eva.mpg.de/TANGO--CC/manual.html</w:t>
+          <w:t xml:space="preserve">https://ccp-odc.eva.mpg.de/tango-cc/manual.html</w:t>
         </w:r>
       </w:hyperlink>
       <w:r>
@@ -3306,12 +3817,12 @@
       <w:r>
         <w:t xml:space="preserve">Additional customization can be achieved by adding new stimuli to the open-source code available on GitHub (</w:t>
       </w:r>
-      <w:hyperlink r:id="rId25">
+      <w:hyperlink r:id="rId26">
         <w:r>
           <w:rPr>
             <w:rStyle w:val="Hyperlink"/>
           </w:rPr>
-          <w:t xml:space="preserve">https://github.com/ccp-eva/TANGO--CC</w:t>
+          <w:t xml:space="preserve">https://github.com/ccp-eva/tango-cc</w:t>
         </w:r>
       </w:hyperlink>
       <w:r>
@@ -3392,7 +3903,7 @@
         <w:t xml:space="preserve"> </w:t>
       </w:r>
       <w:r>
-        <w:t xml:space="preserve">While we cannot generalize our findings to all communities worldwide, we found that it induced reliable individual variation in the 17 communities studied by</w:t>
+        <w:t xml:space="preserve">While we cannot generalize our findings to all communities worldwide, we found that it captured reliable individual variation in the 17 communities studied by</w:t>
       </w:r>
       <w:r>
         <w:t xml:space="preserve"> </w:t>
@@ -3594,8 +4105,8 @@
         <w:t xml:space="preserve">While we believe that the TANGO–CC can be used to compare mean differences across communities, we would recommend using it to study individual differences within communities.</w:t>
       </w:r>
     </w:p>
-    <w:bookmarkEnd w:id="46"/>
-    <w:bookmarkStart w:id="47" w:name="limitations"/>
+    <w:bookmarkEnd w:id="47"/>
+    <w:bookmarkStart w:id="48" w:name="limitations"/>
     <w:p>
       <w:pPr>
         <w:pStyle w:val="berschrift1"/>
@@ -3641,7 +4152,7 @@
         <w:t xml:space="preserve"> </w:t>
       </w:r>
       <w:r>
-        <w:t xml:space="preserve">Of course, the TANGO–CC does not depict a real-life social interaction, and future research should investigate how task performance relates to the real world.</w:t>
+        <w:t xml:space="preserve">Of course, the TANGO–CC does not depict real-life social interaction, and future research should investigate how task performance relates to the real world.</w:t>
       </w:r>
       <w:r>
         <w:t xml:space="preserve"> </w:t>
@@ -3671,8 +4182,8 @@
         <w:t xml:space="preserve">Additional touch screen training (e.g., more trials of training 1) might prove helpful in these cases.</w:t>
       </w:r>
     </w:p>
-    <w:bookmarkEnd w:id="47"/>
-    <w:bookmarkStart w:id="48" w:name="conclusion"/>
+    <w:bookmarkEnd w:id="48"/>
+    <w:bookmarkStart w:id="49" w:name="conclusion"/>
     <w:p>
       <w:pPr>
         <w:pStyle w:val="berschrift1"/>
@@ -3718,8 +4229,8 @@
         <w:br w:type="page"/>
       </w:r>
     </w:p>
-    <w:bookmarkEnd w:id="48"/>
-    <w:bookmarkStart w:id="132" w:name="references"/>
+    <w:bookmarkEnd w:id="49"/>
+    <w:bookmarkStart w:id="133" w:name="references"/>
     <w:p>
       <w:pPr>
         <w:pStyle w:val="berschrift1"/>
@@ -3728,8 +4239,8 @@
         <w:t xml:space="preserve">References</w:t>
       </w:r>
     </w:p>
-    <w:bookmarkStart w:id="131" w:name="refs"/>
-    <w:bookmarkStart w:id="50" w:name="ref-beaudoin2020systematic"/>
+    <w:bookmarkStart w:id="132" w:name="refs"/>
+    <w:bookmarkStart w:id="51" w:name="ref-beaudoin2020systematic"/>
     <w:p>
       <w:pPr>
         <w:pStyle w:val="Literaturverzeichnis"/>
@@ -3823,7 +4334,7 @@
       <w:r>
         <w:t xml:space="preserve"> </w:t>
       </w:r>
-      <w:hyperlink r:id="rId49">
+      <w:hyperlink r:id="rId50">
         <w:r>
           <w:rPr>
             <w:rStyle w:val="Hyperlink"/>
@@ -3832,8 +4343,8 @@
         </w:r>
       </w:hyperlink>
     </w:p>
-    <w:bookmarkEnd w:id="50"/>
-    <w:bookmarkStart w:id="52" w:name="ref-bohn2018common"/>
+    <w:bookmarkEnd w:id="51"/>
+    <w:bookmarkStart w:id="53" w:name="ref-bohn2018common"/>
     <w:p>
       <w:pPr>
         <w:pStyle w:val="Literaturverzeichnis"/>
@@ -3891,7 +4402,7 @@
       <w:r>
         <w:t xml:space="preserve"> </w:t>
       </w:r>
-      <w:hyperlink r:id="rId51">
+      <w:hyperlink r:id="rId52">
         <w:r>
           <w:rPr>
             <w:rStyle w:val="Hyperlink"/>
@@ -3900,8 +4411,8 @@
         </w:r>
       </w:hyperlink>
     </w:p>
-    <w:bookmarkEnd w:id="52"/>
-    <w:bookmarkStart w:id="54" w:name="ref-bohn2024universal"/>
+    <w:bookmarkEnd w:id="53"/>
+    <w:bookmarkStart w:id="55" w:name="ref-bohn2024universal"/>
     <w:p>
       <w:pPr>
         <w:pStyle w:val="Literaturverzeichnis"/>
@@ -3953,7 +4464,7 @@
       <w:r>
         <w:t xml:space="preserve"> </w:t>
       </w:r>
-      <w:hyperlink r:id="rId53">
+      <w:hyperlink r:id="rId54">
         <w:r>
           <w:rPr>
             <w:rStyle w:val="Hyperlink"/>
@@ -3962,8 +4473,8 @@
         </w:r>
       </w:hyperlink>
     </w:p>
-    <w:bookmarkEnd w:id="54"/>
-    <w:bookmarkStart w:id="56" w:name="ref-bourdage2023evaluation"/>
+    <w:bookmarkEnd w:id="55"/>
+    <w:bookmarkStart w:id="57" w:name="ref-bourdage2023evaluation"/>
     <w:p>
       <w:pPr>
         <w:pStyle w:val="Literaturverzeichnis"/>
@@ -4029,7 +4540,7 @@
       <w:r>
         <w:t xml:space="preserve"> </w:t>
       </w:r>
-      <w:hyperlink r:id="rId55">
+      <w:hyperlink r:id="rId56">
         <w:r>
           <w:rPr>
             <w:rStyle w:val="Hyperlink"/>
@@ -4038,8 +4549,8 @@
         </w:r>
       </w:hyperlink>
     </w:p>
-    <w:bookmarkEnd w:id="56"/>
-    <w:bookmarkStart w:id="58" w:name="ref-burkner2017brms"/>
+    <w:bookmarkEnd w:id="57"/>
+    <w:bookmarkStart w:id="59" w:name="ref-burkner2017brms"/>
     <w:p>
       <w:pPr>
         <w:pStyle w:val="Literaturverzeichnis"/>
@@ -4097,7 +4608,7 @@
       <w:r>
         <w:t xml:space="preserve"> </w:t>
       </w:r>
-      <w:hyperlink r:id="rId57">
+      <w:hyperlink r:id="rId58">
         <w:r>
           <w:rPr>
             <w:rStyle w:val="Hyperlink"/>
@@ -4106,8 +4617,8 @@
         </w:r>
       </w:hyperlink>
     </w:p>
-    <w:bookmarkEnd w:id="58"/>
-    <w:bookmarkStart w:id="60" w:name="ref-burkner2018advanced"/>
+    <w:bookmarkEnd w:id="59"/>
+    <w:bookmarkStart w:id="61" w:name="ref-burkner2018advanced"/>
     <w:p>
       <w:pPr>
         <w:pStyle w:val="Literaturverzeichnis"/>
@@ -4168,7 +4679,7 @@
       <w:r>
         <w:t xml:space="preserve"> </w:t>
       </w:r>
-      <w:hyperlink r:id="rId59">
+      <w:hyperlink r:id="rId60">
         <w:r>
           <w:rPr>
             <w:rStyle w:val="Hyperlink"/>
@@ -4177,8 +4688,8 @@
         </w:r>
       </w:hyperlink>
     </w:p>
-    <w:bookmarkEnd w:id="60"/>
-    <w:bookmarkStart w:id="62" w:name="ref-callaghan2011early"/>
+    <w:bookmarkEnd w:id="61"/>
+    <w:bookmarkStart w:id="63" w:name="ref-callaghan2011early"/>
     <w:p>
       <w:pPr>
         <w:pStyle w:val="Literaturverzeichnis"/>
@@ -4215,7 +4726,7 @@
       <w:r>
         <w:t xml:space="preserve"> </w:t>
       </w:r>
-      <w:hyperlink r:id="rId61">
+      <w:hyperlink r:id="rId62">
         <w:r>
           <w:rPr>
             <w:rStyle w:val="Hyperlink"/>
@@ -4224,8 +4735,8 @@
         </w:r>
       </w:hyperlink>
     </w:p>
-    <w:bookmarkEnd w:id="62"/>
-    <w:bookmarkStart w:id="64" w:name="ref-chasiotis2006theory"/>
+    <w:bookmarkEnd w:id="63"/>
+    <w:bookmarkStart w:id="65" w:name="ref-chasiotis2006theory"/>
     <w:p>
       <w:pPr>
         <w:pStyle w:val="Literaturverzeichnis"/>
@@ -4304,7 +4815,7 @@
       <w:r>
         <w:t xml:space="preserve"> </w:t>
       </w:r>
-      <w:hyperlink r:id="rId63">
+      <w:hyperlink r:id="rId64">
         <w:r>
           <w:rPr>
             <w:rStyle w:val="Hyperlink"/>
@@ -4313,8 +4824,8 @@
         </w:r>
       </w:hyperlink>
     </w:p>
-    <w:bookmarkEnd w:id="64"/>
-    <w:bookmarkStart w:id="65" w:name="ref-cohen1988statistical"/>
+    <w:bookmarkEnd w:id="65"/>
+    <w:bookmarkStart w:id="66" w:name="ref-cohen1988statistical"/>
     <w:p>
       <w:pPr>
         <w:pStyle w:val="Literaturverzeichnis"/>
@@ -4339,8 +4850,8 @@
         <w:t xml:space="preserve">(2nd ed). L. Erlbaum Associates.</w:t>
       </w:r>
     </w:p>
-    <w:bookmarkEnd w:id="65"/>
-    <w:bookmarkStart w:id="67" w:name="ref-cohen1992power"/>
+    <w:bookmarkEnd w:id="66"/>
+    <w:bookmarkStart w:id="68" w:name="ref-cohen1992power"/>
     <w:p>
       <w:pPr>
         <w:pStyle w:val="Literaturverzeichnis"/>
@@ -4377,7 +4888,7 @@
       <w:r>
         <w:t xml:space="preserve"> </w:t>
       </w:r>
-      <w:hyperlink r:id="rId66">
+      <w:hyperlink r:id="rId67">
         <w:r>
           <w:rPr>
             <w:rStyle w:val="Hyperlink"/>
@@ -4386,8 +4897,8 @@
         </w:r>
       </w:hyperlink>
     </w:p>
-    <w:bookmarkEnd w:id="67"/>
-    <w:bookmarkStart w:id="69" w:name="ref-delbianco2019developmental"/>
+    <w:bookmarkEnd w:id="68"/>
+    <w:bookmarkStart w:id="70" w:name="ref-delbianco2019developmental"/>
     <w:p>
       <w:pPr>
         <w:pStyle w:val="Literaturverzeichnis"/>
@@ -4457,7 +4968,7 @@
       <w:r>
         <w:t xml:space="preserve"> </w:t>
       </w:r>
-      <w:hyperlink r:id="rId68">
+      <w:hyperlink r:id="rId69">
         <w:r>
           <w:rPr>
             <w:rStyle w:val="Hyperlink"/>
@@ -4466,8 +4977,8 @@
         </w:r>
       </w:hyperlink>
     </w:p>
-    <w:bookmarkEnd w:id="69"/>
-    <w:bookmarkStart w:id="71" w:name="ref-elfenbein2002universality"/>
+    <w:bookmarkEnd w:id="70"/>
+    <w:bookmarkStart w:id="72" w:name="ref-elfenbein2002universality"/>
     <w:p>
       <w:pPr>
         <w:pStyle w:val="Literaturverzeichnis"/>
@@ -4516,7 +5027,7 @@
       <w:r>
         <w:t xml:space="preserve"> </w:t>
       </w:r>
-      <w:hyperlink r:id="rId70">
+      <w:hyperlink r:id="rId71">
         <w:r>
           <w:rPr>
             <w:rStyle w:val="Hyperlink"/>
@@ -4525,8 +5036,8 @@
         </w:r>
       </w:hyperlink>
     </w:p>
-    <w:bookmarkEnd w:id="71"/>
-    <w:bookmarkStart w:id="72" w:name="ref-field2012discovering"/>
+    <w:bookmarkEnd w:id="72"/>
+    <w:bookmarkStart w:id="73" w:name="ref-field2012discovering"/>
     <w:p>
       <w:pPr>
         <w:pStyle w:val="Literaturverzeichnis"/>
@@ -4562,8 +5073,8 @@
         <w:t xml:space="preserve">. Sage.</w:t>
       </w:r>
     </w:p>
-    <w:bookmarkEnd w:id="72"/>
-    <w:bookmarkStart w:id="74" w:name="ref-fujita2022theory"/>
+    <w:bookmarkEnd w:id="73"/>
+    <w:bookmarkStart w:id="75" w:name="ref-fujita2022theory"/>
     <w:p>
       <w:pPr>
         <w:pStyle w:val="Literaturverzeichnis"/>
@@ -4612,7 +5123,7 @@
       <w:r>
         <w:t xml:space="preserve"> </w:t>
       </w:r>
-      <w:hyperlink r:id="rId73">
+      <w:hyperlink r:id="rId74">
         <w:r>
           <w:rPr>
             <w:rStyle w:val="Hyperlink"/>
@@ -4621,8 +5132,8 @@
         </w:r>
       </w:hyperlink>
     </w:p>
-    <w:bookmarkEnd w:id="74"/>
-    <w:bookmarkStart w:id="76" w:name="ref-gutchess2023considerationa"/>
+    <w:bookmarkEnd w:id="75"/>
+    <w:bookmarkStart w:id="77" w:name="ref-gutchess2023considerationa"/>
     <w:p>
       <w:pPr>
         <w:pStyle w:val="Literaturverzeichnis"/>
@@ -4671,7 +5182,7 @@
       <w:r>
         <w:t xml:space="preserve"> </w:t>
       </w:r>
-      <w:hyperlink r:id="rId75">
+      <w:hyperlink r:id="rId76">
         <w:r>
           <w:rPr>
             <w:rStyle w:val="Hyperlink"/>
@@ -4680,8 +5191,8 @@
         </w:r>
       </w:hyperlink>
     </w:p>
-    <w:bookmarkEnd w:id="76"/>
-    <w:bookmarkStart w:id="78" w:name="ref-hajduk2020how"/>
+    <w:bookmarkEnd w:id="77"/>
+    <w:bookmarkStart w:id="79" w:name="ref-hajduk2020how"/>
     <w:p>
       <w:pPr>
         <w:pStyle w:val="Literaturverzeichnis"/>
@@ -4730,7 +5241,7 @@
       <w:r>
         <w:t xml:space="preserve"> </w:t>
       </w:r>
-      <w:hyperlink r:id="rId77">
+      <w:hyperlink r:id="rId78">
         <w:r>
           <w:rPr>
             <w:rStyle w:val="Hyperlink"/>
@@ -4739,8 +5250,8 @@
         </w:r>
       </w:hyperlink>
     </w:p>
-    <w:bookmarkEnd w:id="78"/>
-    <w:bookmarkStart w:id="80" w:name="ref-he2012bias"/>
+    <w:bookmarkEnd w:id="79"/>
+    <w:bookmarkStart w:id="81" w:name="ref-he2012bias"/>
     <w:p>
       <w:pPr>
         <w:pStyle w:val="Literaturverzeichnis"/>
@@ -4798,7 +5309,7 @@
       <w:r>
         <w:t xml:space="preserve"> </w:t>
       </w:r>
-      <w:hyperlink r:id="rId79">
+      <w:hyperlink r:id="rId80">
         <w:r>
           <w:rPr>
             <w:rStyle w:val="Hyperlink"/>
@@ -4807,8 +5318,8 @@
         </w:r>
       </w:hyperlink>
     </w:p>
-    <w:bookmarkEnd w:id="80"/>
-    <w:bookmarkStart w:id="82" w:name="ref-henrich2010weirdesta"/>
+    <w:bookmarkEnd w:id="81"/>
+    <w:bookmarkStart w:id="83" w:name="ref-henrich2010weirdesta"/>
     <w:p>
       <w:pPr>
         <w:pStyle w:val="Literaturverzeichnis"/>
@@ -4845,7 +5356,7 @@
       <w:r>
         <w:t xml:space="preserve"> </w:t>
       </w:r>
-      <w:hyperlink r:id="rId81">
+      <w:hyperlink r:id="rId82">
         <w:r>
           <w:rPr>
             <w:rStyle w:val="Hyperlink"/>
@@ -4854,8 +5365,8 @@
         </w:r>
       </w:hyperlink>
     </w:p>
-    <w:bookmarkEnd w:id="82"/>
-    <w:bookmarkStart w:id="84" w:name="ref-hernik2019infant"/>
+    <w:bookmarkEnd w:id="83"/>
+    <w:bookmarkStart w:id="85" w:name="ref-hernik2019infant"/>
     <w:p>
       <w:pPr>
         <w:pStyle w:val="Literaturverzeichnis"/>
@@ -4913,7 +5424,7 @@
       <w:r>
         <w:t xml:space="preserve"> </w:t>
       </w:r>
-      <w:hyperlink r:id="rId83">
+      <w:hyperlink r:id="rId84">
         <w:r>
           <w:rPr>
             <w:rStyle w:val="Hyperlink"/>
@@ -4922,8 +5433,8 @@
         </w:r>
       </w:hyperlink>
     </w:p>
-    <w:bookmarkEnd w:id="84"/>
-    <w:bookmarkStart w:id="86" w:name="ref-hughes2000good"/>
+    <w:bookmarkEnd w:id="85"/>
+    <w:bookmarkStart w:id="87" w:name="ref-hughes2000good"/>
     <w:p>
       <w:pPr>
         <w:pStyle w:val="Literaturverzeichnis"/>
@@ -5029,7 +5540,7 @@
       <w:r>
         <w:t xml:space="preserve"> </w:t>
       </w:r>
-      <w:hyperlink r:id="rId85">
+      <w:hyperlink r:id="rId86">
         <w:r>
           <w:rPr>
             <w:rStyle w:val="Hyperlink"/>
@@ -5038,8 +5549,8 @@
         </w:r>
       </w:hyperlink>
     </w:p>
-    <w:bookmarkEnd w:id="86"/>
-    <w:bookmarkStart w:id="88" w:name="ref-hughes2014lost"/>
+    <w:bookmarkEnd w:id="87"/>
+    <w:bookmarkStart w:id="89" w:name="ref-hughes2014lost"/>
     <w:p>
       <w:pPr>
         <w:pStyle w:val="Literaturverzeichnis"/>
@@ -5121,7 +5632,7 @@
       <w:r>
         <w:t xml:space="preserve"> </w:t>
       </w:r>
-      <w:hyperlink r:id="rId87">
+      <w:hyperlink r:id="rId88">
         <w:r>
           <w:rPr>
             <w:rStyle w:val="Hyperlink"/>
@@ -5130,8 +5641,8 @@
         </w:r>
       </w:hyperlink>
     </w:p>
-    <w:bookmarkEnd w:id="88"/>
-    <w:bookmarkStart w:id="90" w:name="ref-hughes2018does"/>
+    <w:bookmarkEnd w:id="89"/>
+    <w:bookmarkStart w:id="91" w:name="ref-hughes2018does"/>
     <w:p>
       <w:pPr>
         <w:pStyle w:val="Literaturverzeichnis"/>
@@ -5222,7 +5733,7 @@
       <w:r>
         <w:t xml:space="preserve"> </w:t>
       </w:r>
-      <w:hyperlink r:id="rId89">
+      <w:hyperlink r:id="rId90">
         <w:r>
           <w:rPr>
             <w:rStyle w:val="Hyperlink"/>
@@ -5231,8 +5742,8 @@
         </w:r>
       </w:hyperlink>
     </w:p>
-    <w:bookmarkEnd w:id="90"/>
-    <w:bookmarkStart w:id="91" w:name="ref-kline1999handbook"/>
+    <w:bookmarkEnd w:id="91"/>
+    <w:bookmarkStart w:id="92" w:name="ref-kline1999handbook"/>
     <w:p>
       <w:pPr>
         <w:pStyle w:val="Literaturverzeichnis"/>
@@ -5299,8 +5810,8 @@
         <w:t xml:space="preserve">(2nd ed.). Routledge.</w:t>
       </w:r>
     </w:p>
-    <w:bookmarkEnd w:id="91"/>
-    <w:bookmarkStart w:id="93" w:name="ref-krys2024weirda"/>
+    <w:bookmarkEnd w:id="92"/>
+    <w:bookmarkStart w:id="94" w:name="ref-krys2024weirda"/>
     <w:p>
       <w:pPr>
         <w:pStyle w:val="Literaturverzeichnis"/>
@@ -5354,7 +5865,7 @@
       <w:r>
         <w:t xml:space="preserve"> </w:t>
       </w:r>
-      <w:hyperlink r:id="rId92">
+      <w:hyperlink r:id="rId93">
         <w:r>
           <w:rPr>
             <w:rStyle w:val="Hyperlink"/>
@@ -5363,8 +5874,8 @@
         </w:r>
       </w:hyperlink>
     </w:p>
-    <w:bookmarkEnd w:id="93"/>
-    <w:bookmarkStart w:id="95" w:name="ref-kusano2024mismeasure"/>
+    <w:bookmarkEnd w:id="94"/>
+    <w:bookmarkStart w:id="96" w:name="ref-kusano2024mismeasure"/>
     <w:p>
       <w:pPr>
         <w:pStyle w:val="Literaturverzeichnis"/>
@@ -5479,7 +5990,7 @@
       <w:r>
         <w:t xml:space="preserve"> </w:t>
       </w:r>
-      <w:hyperlink r:id="rId94">
+      <w:hyperlink r:id="rId95">
         <w:r>
           <w:rPr>
             <w:rStyle w:val="Hyperlink"/>
@@ -5488,8 +5999,8 @@
         </w:r>
       </w:hyperlink>
     </w:p>
-    <w:bookmarkEnd w:id="95"/>
-    <w:bookmarkStart w:id="97" w:name="ref-lillard1998ethnopsychologies"/>
+    <w:bookmarkEnd w:id="96"/>
+    <w:bookmarkStart w:id="98" w:name="ref-lillard1998ethnopsychologies"/>
     <w:p>
       <w:pPr>
         <w:pStyle w:val="Literaturverzeichnis"/>
@@ -5538,7 +6049,7 @@
       <w:r>
         <w:t xml:space="preserve"> </w:t>
       </w:r>
-      <w:hyperlink r:id="rId96">
+      <w:hyperlink r:id="rId97">
         <w:r>
           <w:rPr>
             <w:rStyle w:val="Hyperlink"/>
@@ -5547,8 +6058,8 @@
         </w:r>
       </w:hyperlink>
     </w:p>
-    <w:bookmarkEnd w:id="97"/>
-    <w:bookmarkStart w:id="99" w:name="ref-matsumoto2006new"/>
+    <w:bookmarkEnd w:id="98"/>
+    <w:bookmarkStart w:id="100" w:name="ref-matsumoto2006new"/>
     <w:p>
       <w:pPr>
         <w:pStyle w:val="Literaturverzeichnis"/>
@@ -5606,7 +6117,7 @@
       <w:r>
         <w:t xml:space="preserve"> </w:t>
       </w:r>
-      <w:hyperlink r:id="rId98">
+      <w:hyperlink r:id="rId99">
         <w:r>
           <w:rPr>
             <w:rStyle w:val="Hyperlink"/>
@@ -5615,8 +6126,8 @@
         </w:r>
       </w:hyperlink>
     </w:p>
-    <w:bookmarkEnd w:id="99"/>
-    <w:bookmarkStart w:id="101" w:name="ref-mehta2011validation"/>
+    <w:bookmarkEnd w:id="100"/>
+    <w:bookmarkStart w:id="102" w:name="ref-mehta2011validation"/>
     <w:p>
       <w:pPr>
         <w:pStyle w:val="Literaturverzeichnis"/>
@@ -5695,7 +6206,7 @@
       <w:r>
         <w:t xml:space="preserve"> </w:t>
       </w:r>
-      <w:hyperlink r:id="rId100">
+      <w:hyperlink r:id="rId101">
         <w:r>
           <w:rPr>
             <w:rStyle w:val="Hyperlink"/>
@@ -5704,8 +6215,8 @@
         </w:r>
       </w:hyperlink>
     </w:p>
-    <w:bookmarkEnd w:id="101"/>
-    <w:bookmarkStart w:id="103" w:name="ref-nielsen2017persistent"/>
+    <w:bookmarkEnd w:id="102"/>
+    <w:bookmarkStart w:id="104" w:name="ref-nielsen2017persistent"/>
     <w:p>
       <w:pPr>
         <w:pStyle w:val="Literaturverzeichnis"/>
@@ -5754,7 +6265,7 @@
       <w:r>
         <w:t xml:space="preserve"> </w:t>
       </w:r>
-      <w:hyperlink r:id="rId102">
+      <w:hyperlink r:id="rId103">
         <w:r>
           <w:rPr>
             <w:rStyle w:val="Hyperlink"/>
@@ -5763,8 +6274,8 @@
         </w:r>
       </w:hyperlink>
     </w:p>
-    <w:bookmarkEnd w:id="103"/>
-    <w:bookmarkStart w:id="105" w:name="ref-pena2007lost"/>
+    <w:bookmarkEnd w:id="104"/>
+    <w:bookmarkStart w:id="106" w:name="ref-pena2007lost"/>
     <w:p>
       <w:pPr>
         <w:pStyle w:val="Literaturverzeichnis"/>
@@ -5831,7 +6342,7 @@
       <w:r>
         <w:t xml:space="preserve"> </w:t>
       </w:r>
-      <w:hyperlink r:id="rId104">
+      <w:hyperlink r:id="rId105">
         <w:r>
           <w:rPr>
             <w:rStyle w:val="Hyperlink"/>
@@ -5840,8 +6351,8 @@
         </w:r>
       </w:hyperlink>
     </w:p>
-    <w:bookmarkEnd w:id="105"/>
-    <w:bookmarkStart w:id="107" w:name="ref-prein2023tango"/>
+    <w:bookmarkEnd w:id="106"/>
+    <w:bookmarkStart w:id="108" w:name="ref-prein2023tango"/>
     <w:p>
       <w:pPr>
         <w:pStyle w:val="Literaturverzeichnis"/>
@@ -5886,7 +6397,7 @@
       <w:r>
         <w:t xml:space="preserve"> </w:t>
       </w:r>
-      <w:hyperlink r:id="rId106">
+      <w:hyperlink r:id="rId107">
         <w:r>
           <w:rPr>
             <w:rStyle w:val="Hyperlink"/>
@@ -5895,8 +6406,8 @@
         </w:r>
       </w:hyperlink>
     </w:p>
-    <w:bookmarkEnd w:id="107"/>
-    <w:bookmarkStart w:id="109" w:name="ref-prein2024variation"/>
+    <w:bookmarkEnd w:id="108"/>
+    <w:bookmarkStart w:id="110" w:name="ref-prein2024variation"/>
     <w:p>
       <w:pPr>
         <w:pStyle w:val="Literaturverzeichnis"/>
@@ -5948,7 +6459,7 @@
       <w:r>
         <w:t xml:space="preserve"> </w:t>
       </w:r>
-      <w:hyperlink r:id="rId108">
+      <w:hyperlink r:id="rId109">
         <w:r>
           <w:rPr>
             <w:rStyle w:val="Hyperlink"/>
@@ -5957,8 +6468,8 @@
         </w:r>
       </w:hyperlink>
     </w:p>
-    <w:bookmarkEnd w:id="109"/>
-    <w:bookmarkStart w:id="111" w:name="ref-pronk2022methods"/>
+    <w:bookmarkEnd w:id="110"/>
+    <w:bookmarkStart w:id="112" w:name="ref-pronk2022methods"/>
     <w:p>
       <w:pPr>
         <w:pStyle w:val="Literaturverzeichnis"/>
@@ -6007,7 +6518,7 @@
       <w:r>
         <w:t xml:space="preserve"> </w:t>
       </w:r>
-      <w:hyperlink r:id="rId110">
+      <w:hyperlink r:id="rId111">
         <w:r>
           <w:rPr>
             <w:rStyle w:val="Hyperlink"/>
@@ -6016,8 +6527,8 @@
         </w:r>
       </w:hyperlink>
     </w:p>
-    <w:bookmarkEnd w:id="111"/>
-    <w:bookmarkStart w:id="112" w:name="ref-rcoreteam2024language"/>
+    <w:bookmarkEnd w:id="112"/>
+    <w:bookmarkStart w:id="113" w:name="ref-rcoreteam2024language"/>
     <w:p>
       <w:pPr>
         <w:pStyle w:val="Literaturverzeichnis"/>
@@ -6070,8 +6581,8 @@
         <w:t xml:space="preserve">[Manual]. R Foundation for Statistical Computing.</w:t>
       </w:r>
     </w:p>
-    <w:bookmarkEnd w:id="112"/>
-    <w:bookmarkStart w:id="114" w:name="ref-rouder2019psychometrics"/>
+    <w:bookmarkEnd w:id="113"/>
+    <w:bookmarkStart w:id="115" w:name="ref-rouder2019psychometrics"/>
     <w:p>
       <w:pPr>
         <w:pStyle w:val="Literaturverzeichnis"/>
@@ -6108,7 +6619,7 @@
       <w:r>
         <w:t xml:space="preserve"> </w:t>
       </w:r>
-      <w:hyperlink r:id="rId113">
+      <w:hyperlink r:id="rId114">
         <w:r>
           <w:rPr>
             <w:rStyle w:val="Hyperlink"/>
@@ -6117,8 +6628,8 @@
         </w:r>
       </w:hyperlink>
     </w:p>
-    <w:bookmarkEnd w:id="114"/>
-    <w:bookmarkStart w:id="116" w:name="ref-schilbach2013secondperson"/>
+    <w:bookmarkEnd w:id="115"/>
+    <w:bookmarkStart w:id="117" w:name="ref-schilbach2013secondperson"/>
     <w:p>
       <w:pPr>
         <w:pStyle w:val="Literaturverzeichnis"/>
@@ -6155,7 +6666,7 @@
       <w:r>
         <w:t xml:space="preserve"> </w:t>
       </w:r>
-      <w:hyperlink r:id="rId115">
+      <w:hyperlink r:id="rId116">
         <w:r>
           <w:rPr>
             <w:rStyle w:val="Hyperlink"/>
@@ -6164,8 +6675,8 @@
         </w:r>
       </w:hyperlink>
     </w:p>
-    <w:bookmarkEnd w:id="116"/>
-    <w:bookmarkStart w:id="118" w:name="ref-selcuk2023development"/>
+    <w:bookmarkEnd w:id="117"/>
+    <w:bookmarkStart w:id="119" w:name="ref-selcuk2023development"/>
     <w:p>
       <w:pPr>
         <w:pStyle w:val="Literaturverzeichnis"/>
@@ -6202,7 +6713,7 @@
       <w:r>
         <w:t xml:space="preserve"> </w:t>
       </w:r>
-      <w:hyperlink r:id="rId117">
+      <w:hyperlink r:id="rId118">
         <w:r>
           <w:rPr>
             <w:rStyle w:val="Hyperlink"/>
@@ -6211,8 +6722,8 @@
         </w:r>
       </w:hyperlink>
     </w:p>
-    <w:bookmarkEnd w:id="118"/>
-    <w:bookmarkStart w:id="120" w:name="ref-shepherd2010following"/>
+    <w:bookmarkEnd w:id="119"/>
+    <w:bookmarkStart w:id="121" w:name="ref-shepherd2010following"/>
     <w:p>
       <w:pPr>
         <w:pStyle w:val="Literaturverzeichnis"/>
@@ -6291,7 +6802,7 @@
       <w:r>
         <w:t xml:space="preserve"> </w:t>
       </w:r>
-      <w:hyperlink r:id="rId119">
+      <w:hyperlink r:id="rId120">
         <w:r>
           <w:rPr>
             <w:rStyle w:val="Hyperlink"/>
@@ -6300,8 +6811,8 @@
         </w:r>
       </w:hyperlink>
     </w:p>
-    <w:bookmarkEnd w:id="120"/>
-    <w:bookmarkStart w:id="122" w:name="ref-stengelin2020cultural"/>
+    <w:bookmarkEnd w:id="121"/>
+    <w:bookmarkStart w:id="123" w:name="ref-stengelin2020cultural"/>
     <w:p>
       <w:pPr>
         <w:pStyle w:val="Literaturverzeichnis"/>
@@ -6359,7 +6870,7 @@
       <w:r>
         <w:t xml:space="preserve"> </w:t>
       </w:r>
-      <w:hyperlink r:id="rId121">
+      <w:hyperlink r:id="rId122">
         <w:r>
           <w:rPr>
             <w:rStyle w:val="Hyperlink"/>
@@ -6368,8 +6879,8 @@
         </w:r>
       </w:hyperlink>
     </w:p>
-    <w:bookmarkEnd w:id="122"/>
-    <w:bookmarkStart w:id="124" w:name="ref-tang2024slow"/>
+    <w:bookmarkEnd w:id="123"/>
+    <w:bookmarkStart w:id="125" w:name="ref-tang2024slow"/>
     <w:p>
       <w:pPr>
         <w:pStyle w:val="Literaturverzeichnis"/>
@@ -6418,7 +6929,7 @@
       <w:r>
         <w:t xml:space="preserve"> </w:t>
       </w:r>
-      <w:hyperlink r:id="rId123">
+      <w:hyperlink r:id="rId124">
         <w:r>
           <w:rPr>
             <w:rStyle w:val="Hyperlink"/>
@@ -6427,8 +6938,8 @@
         </w:r>
       </w:hyperlink>
     </w:p>
-    <w:bookmarkEnd w:id="124"/>
-    <w:bookmarkStart w:id="126" w:name="ref-taumoepeau2019crosscultural"/>
+    <w:bookmarkEnd w:id="125"/>
+    <w:bookmarkStart w:id="127" w:name="ref-taumoepeau2019crosscultural"/>
     <w:p>
       <w:pPr>
         <w:pStyle w:val="Literaturverzeichnis"/>
@@ -6498,7 +7009,7 @@
       <w:r>
         <w:t xml:space="preserve"> </w:t>
       </w:r>
-      <w:hyperlink r:id="rId125">
+      <w:hyperlink r:id="rId126">
         <w:r>
           <w:rPr>
             <w:rStyle w:val="Hyperlink"/>
@@ -6507,8 +7018,8 @@
         </w:r>
       </w:hyperlink>
     </w:p>
-    <w:bookmarkEnd w:id="126"/>
-    <w:bookmarkStart w:id="128" w:name="ref-tomasello2007reliance"/>
+    <w:bookmarkEnd w:id="127"/>
+    <w:bookmarkStart w:id="129" w:name="ref-tomasello2007reliance"/>
     <w:p>
       <w:pPr>
         <w:pStyle w:val="Literaturverzeichnis"/>
@@ -6545,7 +7056,7 @@
       <w:r>
         <w:t xml:space="preserve"> </w:t>
       </w:r>
-      <w:hyperlink r:id="rId127">
+      <w:hyperlink r:id="rId128">
         <w:r>
           <w:rPr>
             <w:rStyle w:val="Hyperlink"/>
@@ -6554,8 +7065,8 @@
         </w:r>
       </w:hyperlink>
     </w:p>
-    <w:bookmarkEnd w:id="128"/>
-    <w:bookmarkStart w:id="130" w:name="ref-waschl2022crosscultural"/>
+    <w:bookmarkEnd w:id="129"/>
+    <w:bookmarkStart w:id="131" w:name="ref-waschl2022crosscultural"/>
     <w:p>
       <w:pPr>
         <w:pStyle w:val="Literaturverzeichnis"/>
@@ -6670,7 +7181,7 @@
       <w:r>
         <w:t xml:space="preserve"> </w:t>
       </w:r>
-      <w:hyperlink r:id="rId129">
+      <w:hyperlink r:id="rId130">
         <w:r>
           <w:rPr>
             <w:rStyle w:val="Hyperlink"/>
@@ -6679,9 +7190,9 @@
         </w:r>
       </w:hyperlink>
     </w:p>
-    <w:bookmarkEnd w:id="130"/>
     <w:bookmarkEnd w:id="131"/>
     <w:bookmarkEnd w:id="132"/>
+    <w:bookmarkEnd w:id="133"/>
     <w:sectPr>
       <w:headerReference r:id="rId9" w:type="even"/>
       <w:headerReference r:id="rId11" w:type="default"/>
@@ -6716,7 +7227,7 @@
       </w:r>
     </w:p>
   </w:footnote>
-  <w:footnote w:id="42">
+  <w:footnote w:id="43">
     <w:p>
       <w:pPr>
         <w:pStyle w:val="Funotentext"/>

</xml_diff>